<commit_message>
System Requirements + Project Report Update
</commit_message>
<xml_diff>
--- a/Project Report.docx
+++ b/Project Report.docx
@@ -1,6 +1,6 @@
 
 <file path=word/document.xml><?xml version="1.0" encoding="utf-8"?>
-<w:document xmlns:wpc="http://schemas.microsoft.com/office/word/2010/wordprocessingCanvas" xmlns:cx="http://schemas.microsoft.com/office/drawing/2014/chartex" xmlns:cx1="http://schemas.microsoft.com/office/drawing/2015/9/8/chartex" xmlns:mc="http://schemas.openxmlformats.org/markup-compatibility/2006" xmlns:o="urn:schemas-microsoft-com:office:office" xmlns:r="http://schemas.openxmlformats.org/officeDocument/2006/relationships" xmlns:m="http://schemas.openxmlformats.org/officeDocument/2006/math" xmlns:v="urn:schemas-microsoft-com:vml" xmlns:wp14="http://schemas.microsoft.com/office/word/2010/wordprocessingDrawing" xmlns:wp="http://schemas.openxmlformats.org/drawingml/2006/wordprocessingDrawing" xmlns:w10="urn:schemas-microsoft-com:office:word" xmlns:w="http://schemas.openxmlformats.org/wordprocessingml/2006/main" xmlns:w14="http://schemas.microsoft.com/office/word/2010/wordml" xmlns:w15="http://schemas.microsoft.com/office/word/2012/wordml" xmlns:w16se="http://schemas.microsoft.com/office/word/2015/wordml/symex" xmlns:wpg="http://schemas.microsoft.com/office/word/2010/wordprocessingGroup" xmlns:wpi="http://schemas.microsoft.com/office/word/2010/wordprocessingInk" xmlns:wne="http://schemas.microsoft.com/office/word/2006/wordml" xmlns:wps="http://schemas.microsoft.com/office/word/2010/wordprocessingShape" mc:Ignorable="w14 w15 w16se wp14">
+<w:document xmlns:wpc="http://schemas.microsoft.com/office/word/2010/wordprocessingCanvas" xmlns:cx="http://schemas.microsoft.com/office/drawing/2014/chartex" xmlns:cx1="http://schemas.microsoft.com/office/drawing/2015/9/8/chartex" xmlns:cx2="http://schemas.microsoft.com/office/drawing/2015/10/21/chartex" xmlns:cx3="http://schemas.microsoft.com/office/drawing/2016/5/9/chartex" xmlns:cx4="http://schemas.microsoft.com/office/drawing/2016/5/10/chartex" xmlns:cx5="http://schemas.microsoft.com/office/drawing/2016/5/11/chartex" xmlns:cx6="http://schemas.microsoft.com/office/drawing/2016/5/12/chartex" xmlns:cx7="http://schemas.microsoft.com/office/drawing/2016/5/13/chartex" xmlns:cx8="http://schemas.microsoft.com/office/drawing/2016/5/14/chartex" xmlns:mc="http://schemas.openxmlformats.org/markup-compatibility/2006" xmlns:aink="http://schemas.microsoft.com/office/drawing/2016/ink" xmlns:am3d="http://schemas.microsoft.com/office/drawing/2017/model3d" xmlns:o="urn:schemas-microsoft-com:office:office" xmlns:r="http://schemas.openxmlformats.org/officeDocument/2006/relationships" xmlns:m="http://schemas.openxmlformats.org/officeDocument/2006/math" xmlns:v="urn:schemas-microsoft-com:vml" xmlns:wp14="http://schemas.microsoft.com/office/word/2010/wordprocessingDrawing" xmlns:wp="http://schemas.openxmlformats.org/drawingml/2006/wordprocessingDrawing" xmlns:w10="urn:schemas-microsoft-com:office:word" xmlns:w="http://schemas.openxmlformats.org/wordprocessingml/2006/main" xmlns:w14="http://schemas.microsoft.com/office/word/2010/wordml" xmlns:w15="http://schemas.microsoft.com/office/word/2012/wordml" xmlns:w16cid="http://schemas.microsoft.com/office/word/2016/wordml/cid" xmlns:w16se="http://schemas.microsoft.com/office/word/2015/wordml/symex" xmlns:wpg="http://schemas.microsoft.com/office/word/2010/wordprocessingGroup" xmlns:wpi="http://schemas.microsoft.com/office/word/2010/wordprocessingInk" xmlns:wne="http://schemas.microsoft.com/office/word/2006/wordml" xmlns:wps="http://schemas.microsoft.com/office/word/2010/wordprocessingShape" mc:Ignorable="w14 w15 w16se w16cid wp14">
   <w:body>
     <w:sdt>
       <w:sdtPr>
@@ -269,7 +269,7 @@
                   </wp:anchor>
                 </w:drawing>
               </mc:Choice>
-              <mc:Fallback xmlns:cx2="http://schemas.microsoft.com/office/drawing/2015/10/21/chartex" xmlns:cx3="http://schemas.microsoft.com/office/drawing/2016/5/9/chartex" xmlns:cx4="http://schemas.microsoft.com/office/drawing/2016/5/10/chartex" xmlns:cx5="http://schemas.microsoft.com/office/drawing/2016/5/11/chartex" xmlns:cx6="http://schemas.microsoft.com/office/drawing/2016/5/12/chartex" xmlns:cx7="http://schemas.microsoft.com/office/drawing/2016/5/13/chartex" xmlns:cx8="http://schemas.microsoft.com/office/drawing/2016/5/14/chartex" xmlns:aink="http://schemas.microsoft.com/office/drawing/2016/ink" xmlns:am3d="http://schemas.microsoft.com/office/drawing/2017/model3d" xmlns:w16cid="http://schemas.microsoft.com/office/word/2016/wordml/cid">
+              <mc:Fallback>
                 <w:pict>
                   <v:group w14:anchorId="527D1CD7" id="Group 149" o:spid="_x0000_s1026" style="position:absolute;margin-left:0;margin-top:0;width:8in;height:95.7pt;z-index:251671040;mso-width-percent:941;mso-height-percent:121;mso-top-percent:23;mso-position-horizontal:center;mso-position-horizontal-relative:page;mso-position-vertical-relative:page;mso-width-percent:941;mso-height-percent:121;mso-top-percent:23" coordorigin="" coordsize="73152,12161" o:gfxdata="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">
                     <v:shape id="Rectangle 51" o:spid="_x0000_s1027" style="position:absolute;width:73152;height:11303;visibility:visible;mso-wrap-style:square;v-text-anchor:middle" coordsize="7312660,1129665" o:gfxdata="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" path="m,l7312660,r,1129665l3619500,733425,,1091565,,xe" fillcolor="#4f81bd [3204]" stroked="f" strokeweight="2pt">
@@ -507,7 +507,6 @@
                             <w:dataBinding w:prefixMappings="xmlns:ns0='http://purl.org/dc/elements/1.1/' xmlns:ns1='http://schemas.openxmlformats.org/package/2006/metadata/core-properties' " w:xpath="/ns1:coreProperties[1]/ns0:subject[1]" w:storeItemID="{6C3C8BC8-F283-45AE-878A-BAB7291924A1}"/>
                             <w:text/>
                           </w:sdtPr>
-                          <w:sdtEndPr/>
                           <w:sdtContent>
                             <w:p>
                               <w:pPr>
@@ -1191,60 +1190,353 @@
     </w:p>
     <w:p>
       <w:pPr>
+        <w:pStyle w:val="NoSpacing"/>
+      </w:pPr>
+    </w:p>
+    <w:tbl>
+      <w:tblPr>
+        <w:tblStyle w:val="GridTable4-Accent3"/>
+        <w:tblW w:w="0" w:type="auto"/>
+        <w:tblLook w:val="04A0" w:firstRow="1" w:lastRow="0" w:firstColumn="1" w:lastColumn="0" w:noHBand="0" w:noVBand="1"/>
+      </w:tblPr>
+      <w:tblGrid>
+        <w:gridCol w:w="2263"/>
+        <w:gridCol w:w="6753"/>
+      </w:tblGrid>
+      <w:tr>
+        <w:trPr>
+          <w:cnfStyle w:val="100000000000" w:firstRow="1" w:lastRow="0" w:firstColumn="0" w:lastColumn="0" w:oddVBand="0" w:evenVBand="0" w:oddHBand="0" w:evenHBand="0" w:firstRowFirstColumn="0" w:firstRowLastColumn="0" w:lastRowFirstColumn="0" w:lastRowLastColumn="0"/>
+        </w:trPr>
+        <w:tc>
+          <w:tcPr>
+            <w:cnfStyle w:val="001000000000" w:firstRow="0" w:lastRow="0" w:firstColumn="1" w:lastColumn="0" w:oddVBand="0" w:evenVBand="0" w:oddHBand="0" w:evenHBand="0" w:firstRowFirstColumn="0" w:firstRowLastColumn="0" w:lastRowFirstColumn="0" w:lastRowLastColumn="0"/>
+            <w:tcW w:w="2263" w:type="dxa"/>
+          </w:tcPr>
+          <w:p>
+            <w:pPr>
+              <w:pStyle w:val="NoSpacing"/>
+            </w:pPr>
+            <w:r>
+              <w:t>Abbreviation</w:t>
+            </w:r>
+          </w:p>
+        </w:tc>
+        <w:tc>
+          <w:tcPr>
+            <w:tcW w:w="6753" w:type="dxa"/>
+          </w:tcPr>
+          <w:p>
+            <w:pPr>
+              <w:pStyle w:val="NoSpacing"/>
+              <w:cnfStyle w:val="100000000000" w:firstRow="1" w:lastRow="0" w:firstColumn="0" w:lastColumn="0" w:oddVBand="0" w:evenVBand="0" w:oddHBand="0" w:evenHBand="0" w:firstRowFirstColumn="0" w:firstRowLastColumn="0" w:lastRowFirstColumn="0" w:lastRowLastColumn="0"/>
+            </w:pPr>
+            <w:r>
+              <w:t>Description</w:t>
+            </w:r>
+          </w:p>
+        </w:tc>
+      </w:tr>
+      <w:tr>
+        <w:trPr>
+          <w:cnfStyle w:val="000000100000" w:firstRow="0" w:lastRow="0" w:firstColumn="0" w:lastColumn="0" w:oddVBand="0" w:evenVBand="0" w:oddHBand="1" w:evenHBand="0" w:firstRowFirstColumn="0" w:firstRowLastColumn="0" w:lastRowFirstColumn="0" w:lastRowLastColumn="0"/>
+        </w:trPr>
+        <w:tc>
+          <w:tcPr>
+            <w:cnfStyle w:val="001000000000" w:firstRow="0" w:lastRow="0" w:firstColumn="1" w:lastColumn="0" w:oddVBand="0" w:evenVBand="0" w:oddHBand="0" w:evenHBand="0" w:firstRowFirstColumn="0" w:firstRowLastColumn="0" w:lastRowFirstColumn="0" w:lastRowLastColumn="0"/>
+            <w:tcW w:w="2263" w:type="dxa"/>
+          </w:tcPr>
+          <w:p>
+            <w:pPr>
+              <w:pStyle w:val="NoSpacing"/>
+            </w:pPr>
+            <w:r>
+              <w:t>BS</w:t>
+            </w:r>
+          </w:p>
+        </w:tc>
+        <w:tc>
+          <w:tcPr>
+            <w:tcW w:w="6753" w:type="dxa"/>
+          </w:tcPr>
+          <w:p>
+            <w:pPr>
+              <w:pStyle w:val="NoSpacing"/>
+              <w:cnfStyle w:val="000000100000" w:firstRow="0" w:lastRow="0" w:firstColumn="0" w:lastColumn="0" w:oddVBand="0" w:evenVBand="0" w:oddHBand="1" w:evenHBand="0" w:firstRowFirstColumn="0" w:firstRowLastColumn="0" w:lastRowFirstColumn="0" w:lastRowLastColumn="0"/>
+            </w:pPr>
+            <w:r>
+              <w:t>Base Station</w:t>
+            </w:r>
+          </w:p>
+        </w:tc>
+      </w:tr>
+      <w:tr>
+        <w:tc>
+          <w:tcPr>
+            <w:cnfStyle w:val="001000000000" w:firstRow="0" w:lastRow="0" w:firstColumn="1" w:lastColumn="0" w:oddVBand="0" w:evenVBand="0" w:oddHBand="0" w:evenHBand="0" w:firstRowFirstColumn="0" w:firstRowLastColumn="0" w:lastRowFirstColumn="0" w:lastRowLastColumn="0"/>
+            <w:tcW w:w="2263" w:type="dxa"/>
+          </w:tcPr>
+          <w:p>
+            <w:pPr>
+              <w:pStyle w:val="NoSpacing"/>
+            </w:pPr>
+            <w:r>
+              <w:t>FPT</w:t>
+            </w:r>
+          </w:p>
+        </w:tc>
+        <w:tc>
+          <w:tcPr>
+            <w:tcW w:w="6753" w:type="dxa"/>
+          </w:tcPr>
+          <w:p>
+            <w:pPr>
+              <w:pStyle w:val="NoSpacing"/>
+              <w:cnfStyle w:val="000000000000" w:firstRow="0" w:lastRow="0" w:firstColumn="0" w:lastColumn="0" w:oddVBand="0" w:evenVBand="0" w:oddHBand="0" w:evenHBand="0" w:firstRowFirstColumn="0" w:firstRowLastColumn="0" w:lastRowFirstColumn="0" w:lastRowLastColumn="0"/>
+            </w:pPr>
+            <w:r>
+              <w:t>Flight Phase Tests</w:t>
+            </w:r>
+          </w:p>
+        </w:tc>
+      </w:tr>
+      <w:tr>
+        <w:trPr>
+          <w:cnfStyle w:val="000000100000" w:firstRow="0" w:lastRow="0" w:firstColumn="0" w:lastColumn="0" w:oddVBand="0" w:evenVBand="0" w:oddHBand="1" w:evenHBand="0" w:firstRowFirstColumn="0" w:firstRowLastColumn="0" w:lastRowFirstColumn="0" w:lastRowLastColumn="0"/>
+        </w:trPr>
+        <w:tc>
+          <w:tcPr>
+            <w:cnfStyle w:val="001000000000" w:firstRow="0" w:lastRow="0" w:firstColumn="1" w:lastColumn="0" w:oddVBand="0" w:evenVBand="0" w:oddHBand="0" w:evenHBand="0" w:firstRowFirstColumn="0" w:firstRowLastColumn="0" w:lastRowFirstColumn="0" w:lastRowLastColumn="0"/>
+            <w:tcW w:w="2263" w:type="dxa"/>
+          </w:tcPr>
+          <w:p>
+            <w:pPr>
+              <w:pStyle w:val="NoSpacing"/>
+            </w:pPr>
+            <w:r>
+              <w:t>HLD</w:t>
+            </w:r>
+          </w:p>
+        </w:tc>
+        <w:tc>
+          <w:tcPr>
+            <w:tcW w:w="6753" w:type="dxa"/>
+          </w:tcPr>
+          <w:p>
+            <w:pPr>
+              <w:pStyle w:val="NoSpacing"/>
+              <w:cnfStyle w:val="000000100000" w:firstRow="0" w:lastRow="0" w:firstColumn="0" w:lastColumn="0" w:oddVBand="0" w:evenVBand="0" w:oddHBand="1" w:evenHBand="0" w:firstRowFirstColumn="0" w:firstRowLastColumn="0" w:lastRowFirstColumn="0" w:lastRowLastColumn="0"/>
+            </w:pPr>
+            <w:proofErr w:type="gramStart"/>
+            <w:r>
+              <w:t>High Level</w:t>
+            </w:r>
+            <w:proofErr w:type="gramEnd"/>
+            <w:r>
+              <w:t xml:space="preserve"> Design</w:t>
+            </w:r>
+          </w:p>
+        </w:tc>
+      </w:tr>
+      <w:tr>
+        <w:tc>
+          <w:tcPr>
+            <w:cnfStyle w:val="001000000000" w:firstRow="0" w:lastRow="0" w:firstColumn="1" w:lastColumn="0" w:oddVBand="0" w:evenVBand="0" w:oddHBand="0" w:evenHBand="0" w:firstRowFirstColumn="0" w:firstRowLastColumn="0" w:lastRowFirstColumn="0" w:lastRowLastColumn="0"/>
+            <w:tcW w:w="2263" w:type="dxa"/>
+          </w:tcPr>
+          <w:p>
+            <w:pPr>
+              <w:pStyle w:val="NoSpacing"/>
+            </w:pPr>
+            <w:r>
+              <w:t>LLD</w:t>
+            </w:r>
+          </w:p>
+        </w:tc>
+        <w:tc>
+          <w:tcPr>
+            <w:tcW w:w="6753" w:type="dxa"/>
+          </w:tcPr>
+          <w:p>
+            <w:pPr>
+              <w:pStyle w:val="NoSpacing"/>
+              <w:cnfStyle w:val="000000000000" w:firstRow="0" w:lastRow="0" w:firstColumn="0" w:lastColumn="0" w:oddVBand="0" w:evenVBand="0" w:oddHBand="0" w:evenHBand="0" w:firstRowFirstColumn="0" w:firstRowLastColumn="0" w:lastRowFirstColumn="0" w:lastRowLastColumn="0"/>
+            </w:pPr>
+            <w:r>
+              <w:t>Low Level Design</w:t>
+            </w:r>
+          </w:p>
+        </w:tc>
+      </w:tr>
+      <w:tr>
+        <w:trPr>
+          <w:cnfStyle w:val="000000100000" w:firstRow="0" w:lastRow="0" w:firstColumn="0" w:lastColumn="0" w:oddVBand="0" w:evenVBand="0" w:oddHBand="1" w:evenHBand="0" w:firstRowFirstColumn="0" w:firstRowLastColumn="0" w:lastRowFirstColumn="0" w:lastRowLastColumn="0"/>
+        </w:trPr>
+        <w:tc>
+          <w:tcPr>
+            <w:cnfStyle w:val="001000000000" w:firstRow="0" w:lastRow="0" w:firstColumn="1" w:lastColumn="0" w:oddVBand="0" w:evenVBand="0" w:oddHBand="0" w:evenHBand="0" w:firstRowFirstColumn="0" w:firstRowLastColumn="0" w:lastRowFirstColumn="0" w:lastRowLastColumn="0"/>
+            <w:tcW w:w="2263" w:type="dxa"/>
+          </w:tcPr>
+          <w:p>
+            <w:pPr>
+              <w:pStyle w:val="NoSpacing"/>
+            </w:pPr>
+            <w:r>
+              <w:t>LPT</w:t>
+            </w:r>
+          </w:p>
+        </w:tc>
+        <w:tc>
+          <w:tcPr>
+            <w:tcW w:w="6753" w:type="dxa"/>
+          </w:tcPr>
+          <w:p>
+            <w:pPr>
+              <w:pStyle w:val="NoSpacing"/>
+              <w:cnfStyle w:val="000000100000" w:firstRow="0" w:lastRow="0" w:firstColumn="0" w:lastColumn="0" w:oddVBand="0" w:evenVBand="0" w:oddHBand="1" w:evenHBand="0" w:firstRowFirstColumn="0" w:firstRowLastColumn="0" w:lastRowFirstColumn="0" w:lastRowLastColumn="0"/>
+            </w:pPr>
+            <w:r>
+              <w:t>Launch Phase Tests</w:t>
+            </w:r>
+          </w:p>
+        </w:tc>
+      </w:tr>
+      <w:tr>
+        <w:tc>
+          <w:tcPr>
+            <w:cnfStyle w:val="001000000000" w:firstRow="0" w:lastRow="0" w:firstColumn="1" w:lastColumn="0" w:oddVBand="0" w:evenVBand="0" w:oddHBand="0" w:evenHBand="0" w:firstRowFirstColumn="0" w:firstRowLastColumn="0" w:lastRowFirstColumn="0" w:lastRowLastColumn="0"/>
+            <w:tcW w:w="2263" w:type="dxa"/>
+          </w:tcPr>
+          <w:p>
+            <w:pPr>
+              <w:pStyle w:val="NoSpacing"/>
+            </w:pPr>
+            <w:r>
+              <w:t>IPT</w:t>
+            </w:r>
+          </w:p>
+        </w:tc>
+        <w:tc>
+          <w:tcPr>
+            <w:tcW w:w="6753" w:type="dxa"/>
+          </w:tcPr>
+          <w:p>
+            <w:pPr>
+              <w:pStyle w:val="NoSpacing"/>
+              <w:cnfStyle w:val="000000000000" w:firstRow="0" w:lastRow="0" w:firstColumn="0" w:lastColumn="0" w:oddVBand="0" w:evenVBand="0" w:oddHBand="0" w:evenHBand="0" w:firstRowFirstColumn="0" w:firstRowLastColumn="0" w:lastRowFirstColumn="0" w:lastRowLastColumn="0"/>
+            </w:pPr>
+            <w:proofErr w:type="spellStart"/>
+            <w:r>
+              <w:t>Initialised</w:t>
+            </w:r>
+            <w:proofErr w:type="spellEnd"/>
+            <w:r>
+              <w:t xml:space="preserve"> Phase Tests</w:t>
+            </w:r>
+          </w:p>
+        </w:tc>
+      </w:tr>
+      <w:tr>
+        <w:trPr>
+          <w:cnfStyle w:val="000000100000" w:firstRow="0" w:lastRow="0" w:firstColumn="0" w:lastColumn="0" w:oddVBand="0" w:evenVBand="0" w:oddHBand="1" w:evenHBand="0" w:firstRowFirstColumn="0" w:firstRowLastColumn="0" w:lastRowFirstColumn="0" w:lastRowLastColumn="0"/>
+        </w:trPr>
+        <w:tc>
+          <w:tcPr>
+            <w:cnfStyle w:val="001000000000" w:firstRow="0" w:lastRow="0" w:firstColumn="1" w:lastColumn="0" w:oddVBand="0" w:evenVBand="0" w:oddHBand="0" w:evenHBand="0" w:firstRowFirstColumn="0" w:firstRowLastColumn="0" w:lastRowFirstColumn="0" w:lastRowLastColumn="0"/>
+            <w:tcW w:w="2263" w:type="dxa"/>
+          </w:tcPr>
+          <w:p>
+            <w:pPr>
+              <w:pStyle w:val="NoSpacing"/>
+            </w:pPr>
+            <w:r>
+              <w:t>SDLC</w:t>
+            </w:r>
+          </w:p>
+        </w:tc>
+        <w:tc>
+          <w:tcPr>
+            <w:tcW w:w="6753" w:type="dxa"/>
+          </w:tcPr>
+          <w:p>
+            <w:pPr>
+              <w:pStyle w:val="NoSpacing"/>
+              <w:cnfStyle w:val="000000100000" w:firstRow="0" w:lastRow="0" w:firstColumn="0" w:lastColumn="0" w:oddVBand="0" w:evenVBand="0" w:oddHBand="1" w:evenHBand="0" w:firstRowFirstColumn="0" w:firstRowLastColumn="0" w:lastRowFirstColumn="0" w:lastRowLastColumn="0"/>
+            </w:pPr>
+            <w:r>
+              <w:t>Software Development Life Cycle</w:t>
+            </w:r>
+          </w:p>
+        </w:tc>
+      </w:tr>
+      <w:tr>
+        <w:tc>
+          <w:tcPr>
+            <w:cnfStyle w:val="001000000000" w:firstRow="0" w:lastRow="0" w:firstColumn="1" w:lastColumn="0" w:oddVBand="0" w:evenVBand="0" w:oddHBand="0" w:evenHBand="0" w:firstRowFirstColumn="0" w:firstRowLastColumn="0" w:lastRowFirstColumn="0" w:lastRowLastColumn="0"/>
+            <w:tcW w:w="2263" w:type="dxa"/>
+          </w:tcPr>
+          <w:p>
+            <w:pPr>
+              <w:pStyle w:val="NoSpacing"/>
+            </w:pPr>
+            <w:r>
+              <w:t>SPT</w:t>
+            </w:r>
+          </w:p>
+        </w:tc>
+        <w:tc>
+          <w:tcPr>
+            <w:tcW w:w="6753" w:type="dxa"/>
+          </w:tcPr>
+          <w:p>
+            <w:pPr>
+              <w:pStyle w:val="NoSpacing"/>
+              <w:cnfStyle w:val="000000000000" w:firstRow="0" w:lastRow="0" w:firstColumn="0" w:lastColumn="0" w:oddVBand="0" w:evenVBand="0" w:oddHBand="0" w:evenHBand="0" w:firstRowFirstColumn="0" w:firstRowLastColumn="0" w:lastRowFirstColumn="0" w:lastRowLastColumn="0"/>
+            </w:pPr>
+            <w:r>
+              <w:t>Simulation Phase Tests</w:t>
+            </w:r>
+          </w:p>
+        </w:tc>
+      </w:tr>
+      <w:tr>
+        <w:trPr>
+          <w:cnfStyle w:val="000000100000" w:firstRow="0" w:lastRow="0" w:firstColumn="0" w:lastColumn="0" w:oddVBand="0" w:evenVBand="0" w:oddHBand="1" w:evenHBand="0" w:firstRowFirstColumn="0" w:firstRowLastColumn="0" w:lastRowFirstColumn="0" w:lastRowLastColumn="0"/>
+        </w:trPr>
+        <w:tc>
+          <w:tcPr>
+            <w:cnfStyle w:val="001000000000" w:firstRow="0" w:lastRow="0" w:firstColumn="1" w:lastColumn="0" w:oddVBand="0" w:evenVBand="0" w:oddHBand="0" w:evenHBand="0" w:firstRowFirstColumn="0" w:firstRowLastColumn="0" w:lastRowFirstColumn="0" w:lastRowLastColumn="0"/>
+            <w:tcW w:w="2263" w:type="dxa"/>
+          </w:tcPr>
+          <w:p>
+            <w:pPr>
+              <w:pStyle w:val="NoSpacing"/>
+            </w:pPr>
+          </w:p>
+        </w:tc>
+        <w:tc>
+          <w:tcPr>
+            <w:tcW w:w="6753" w:type="dxa"/>
+          </w:tcPr>
+          <w:p>
+            <w:pPr>
+              <w:pStyle w:val="NoSpacing"/>
+              <w:cnfStyle w:val="000000100000" w:firstRow="0" w:lastRow="0" w:firstColumn="0" w:lastColumn="0" w:oddVBand="0" w:evenVBand="0" w:oddHBand="1" w:evenHBand="0" w:firstRowFirstColumn="0" w:firstRowLastColumn="0" w:lastRowFirstColumn="0" w:lastRowLastColumn="0"/>
+            </w:pPr>
+          </w:p>
+        </w:tc>
+      </w:tr>
+    </w:tbl>
+    <w:p>
+      <w:pPr>
+        <w:pStyle w:val="NoSpacing"/>
+      </w:pPr>
+    </w:p>
+    <w:p>
+      <w:pPr>
         <w:pStyle w:val="Heading1"/>
       </w:pPr>
-      <w:r>
-        <w:t xml:space="preserve"> </w:t>
-      </w:r>
-    </w:p>
-    <w:p>
-      <w:pPr>
-        <w:pStyle w:val="NoSpacing"/>
-      </w:pPr>
-      <w:r>
-        <w:t xml:space="preserve">BS = </w:t>
-      </w:r>
-      <w:r>
-        <w:t>Base Station</w:t>
-      </w:r>
-    </w:p>
-    <w:p>
-      <w:pPr>
-        <w:pStyle w:val="NoSpacing"/>
-      </w:pPr>
-      <w:r>
-        <w:t>HLD = High-Level Design</w:t>
-      </w:r>
-    </w:p>
-    <w:p>
-      <w:pPr>
-        <w:pStyle w:val="NoSpacing"/>
-      </w:pPr>
-      <w:r>
-        <w:t>LLD = Low-Level Design</w:t>
-      </w:r>
-    </w:p>
-    <w:p>
-      <w:pPr>
-        <w:pStyle w:val="NoSpacing"/>
-      </w:pPr>
-      <w:r>
-        <w:t>SDLC = Software Development Life Cycle</w:t>
-      </w:r>
-    </w:p>
-    <w:p>
-      <w:pPr>
-        <w:pStyle w:val="Heading1"/>
-      </w:pPr>
-      <w:r>
-        <w:rPr>
-          <w:sz w:val="24"/>
-        </w:rPr>
-        <w:br w:type="page"/>
-      </w:r>
       <w:bookmarkStart w:id="6" w:name="_Toc448750210"/>
       <w:r>
-        <w:lastRenderedPageBreak/>
         <w:t>List of Figures</w:t>
       </w:r>
       <w:bookmarkEnd w:id="6"/>
@@ -1791,13 +2083,6 @@
           <w:lang w:val="en-US"/>
         </w:rPr>
       </w:pPr>
-    </w:p>
-    <w:p>
-      <w:pPr>
-        <w:rPr>
-          <w:sz w:val="24"/>
-        </w:rPr>
-      </w:pPr>
       <w:r>
         <w:rPr>
           <w:noProof/>
@@ -1806,10 +2091,10 @@
           <wp:anchor distT="0" distB="0" distL="114300" distR="114300" simplePos="0" relativeHeight="251673088" behindDoc="1" locked="0" layoutInCell="1" allowOverlap="1" wp14:anchorId="3D3A550C" wp14:editId="01DD77C4">
             <wp:simplePos x="0" y="0"/>
             <wp:positionH relativeFrom="margin">
-              <wp:posOffset>-18415</wp:posOffset>
+              <wp:posOffset>1494790</wp:posOffset>
             </wp:positionH>
             <wp:positionV relativeFrom="paragraph">
-              <wp:posOffset>51435</wp:posOffset>
+              <wp:posOffset>100965</wp:posOffset>
             </wp:positionV>
             <wp:extent cx="2439035" cy="2473960"/>
             <wp:effectExtent l="39688" t="36512" r="39052" b="39053"/>
@@ -1878,6 +2163,13 @@
     </w:p>
     <w:p>
       <w:pPr>
+        <w:rPr>
+          <w:sz w:val="24"/>
+        </w:rPr>
+      </w:pPr>
+    </w:p>
+    <w:p>
+      <w:pPr>
         <w:ind w:left="360"/>
       </w:pPr>
     </w:p>
@@ -1901,11 +2193,6 @@
       <w:bookmarkStart w:id="28" w:name="_Toc462730958"/>
       <w:bookmarkStart w:id="29" w:name="_Toc462671335"/>
       <w:bookmarkStart w:id="30" w:name="b59"/>
-    </w:p>
-    <w:p>
-      <w:pPr>
-        <w:pStyle w:val="BodyText"/>
-      </w:pPr>
     </w:p>
     <w:p>
       <w:pPr>
@@ -2083,267 +2370,2615 @@
       <w:pPr>
         <w:pStyle w:val="Heading2"/>
       </w:pPr>
-      <w:r>
-        <w:br w:type="page"/>
-      </w:r>
       <w:bookmarkStart w:id="31" w:name="_Toc476131515"/>
       <w:r>
+        <w:t xml:space="preserve">1.6 </w:t>
+      </w:r>
+      <w:r>
+        <w:t>Dependencies</w:t>
+      </w:r>
+      <w:bookmarkEnd w:id="31"/>
+    </w:p>
+    <w:p>
+      <w:pPr>
+        <w:pStyle w:val="NoSpacing"/>
+      </w:pPr>
+      <w:r>
+        <w:t xml:space="preserve">GD will provide an </w:t>
+      </w:r>
+      <w:proofErr w:type="spellStart"/>
+      <w:r>
+        <w:t>AdaCore</w:t>
+      </w:r>
+      <w:proofErr w:type="spellEnd"/>
+      <w:r>
+        <w:t xml:space="preserve"> Target Build environment. This will enable Resource Group to compile their code against the target minimal Ada run-time we are using.</w:t>
+      </w:r>
+    </w:p>
+    <w:p>
+      <w:pPr>
+        <w:pStyle w:val="NoSpacing"/>
+      </w:pPr>
+      <w:r>
+        <w:t xml:space="preserve">An </w:t>
+      </w:r>
+      <w:proofErr w:type="spellStart"/>
+      <w:r>
+        <w:t>AdaCore</w:t>
+      </w:r>
+      <w:proofErr w:type="spellEnd"/>
+      <w:r>
+        <w:t xml:space="preserve"> Native Build environment will enable this system to be compiled and allow the code to be used for testing purposes such as Unit Testing.</w:t>
+      </w:r>
+    </w:p>
+    <w:p>
+      <w:pPr>
+        <w:pStyle w:val="NoSpacing"/>
+      </w:pPr>
+    </w:p>
+    <w:p>
+      <w:pPr>
+        <w:pStyle w:val="NoSpacing"/>
+      </w:pPr>
+      <w:proofErr w:type="gramStart"/>
+      <w:r>
         <w:lastRenderedPageBreak/>
-        <w:t xml:space="preserve">1.6 </w:t>
-      </w:r>
-      <w:r>
-        <w:t>Dependencies</w:t>
-      </w:r>
-      <w:bookmarkEnd w:id="31"/>
+        <w:t>In order to</w:t>
+      </w:r>
+      <w:proofErr w:type="gramEnd"/>
+      <w:r>
+        <w:t xml:space="preserve"> continue to maintain the signal to register bit mapping in a single place, it is expected that the Release </w:t>
+      </w:r>
+      <w:proofErr w:type="spellStart"/>
+      <w:r>
+        <w:t>DevBase</w:t>
+      </w:r>
+      <w:proofErr w:type="spellEnd"/>
+      <w:r>
+        <w:t xml:space="preserve"> packages should use the </w:t>
+      </w:r>
+      <w:proofErr w:type="spellStart"/>
+      <w:r>
+        <w:t>Signal_To_Register</w:t>
+      </w:r>
+      <w:proofErr w:type="spellEnd"/>
+      <w:r>
+        <w:t xml:space="preserve"> package to determine the correct register and bit associated with each signal.</w:t>
+      </w:r>
+      <w:r>
+        <w:t xml:space="preserve"> </w:t>
+      </w:r>
     </w:p>
     <w:p>
       <w:pPr>
         <w:pStyle w:val="NoSpacing"/>
       </w:pPr>
-      <w:r>
-        <w:t xml:space="preserve">GD will provide an </w:t>
-      </w:r>
+    </w:p>
+    <w:p>
+      <w:pPr>
+        <w:pStyle w:val="NoSpacing"/>
+      </w:pPr>
+      <w:r>
+        <w:t>The ADLAS Packages listed below:</w:t>
+      </w:r>
+    </w:p>
+    <w:p>
+      <w:pPr>
+        <w:pStyle w:val="NoSpacing"/>
+        <w:numPr>
+          <w:ilvl w:val="0"/>
+          <w:numId w:val="48"/>
+        </w:numPr>
+      </w:pPr>
+      <w:r>
+        <w:t>IPT</w:t>
+      </w:r>
+    </w:p>
+    <w:p>
+      <w:pPr>
+        <w:pStyle w:val="NoSpacing"/>
+        <w:numPr>
+          <w:ilvl w:val="0"/>
+          <w:numId w:val="48"/>
+        </w:numPr>
+      </w:pPr>
+      <w:r>
+        <w:t>SPT</w:t>
+      </w:r>
+    </w:p>
+    <w:p>
+      <w:pPr>
+        <w:pStyle w:val="NoSpacing"/>
+        <w:numPr>
+          <w:ilvl w:val="0"/>
+          <w:numId w:val="48"/>
+        </w:numPr>
+      </w:pPr>
+      <w:r>
+        <w:t>LPT</w:t>
+      </w:r>
+    </w:p>
+    <w:p>
+      <w:pPr>
+        <w:pStyle w:val="NoSpacing"/>
+        <w:numPr>
+          <w:ilvl w:val="0"/>
+          <w:numId w:val="48"/>
+        </w:numPr>
+      </w:pPr>
+      <w:r>
+        <w:t>FPT</w:t>
+      </w:r>
+    </w:p>
+    <w:p>
+      <w:pPr>
+        <w:pStyle w:val="NoSpacing"/>
+        <w:numPr>
+          <w:ilvl w:val="0"/>
+          <w:numId w:val="48"/>
+        </w:numPr>
+      </w:pPr>
       <w:proofErr w:type="spellStart"/>
       <w:r>
-        <w:t>AdaCore</w:t>
-      </w:r>
-      <w:proofErr w:type="spellEnd"/>
-      <w:r>
-        <w:t xml:space="preserve"> Target Build environment. This will enable Resource Group to compile their code against the target minimal Ada run-time we are using.</w:t>
-      </w:r>
-    </w:p>
-    <w:p>
-      <w:pPr>
-        <w:pStyle w:val="NoSpacing"/>
-      </w:pPr>
-      <w:r>
-        <w:t xml:space="preserve">An </w:t>
-      </w:r>
-      <w:proofErr w:type="spellStart"/>
-      <w:r>
-        <w:t>AdaCore</w:t>
-      </w:r>
-      <w:proofErr w:type="spellEnd"/>
-      <w:r>
-        <w:t xml:space="preserve"> Native Build environment will enable this system to </w:t>
-      </w:r>
-      <w:proofErr w:type="gramStart"/>
-      <w:r>
-        <w:t>be compiled</w:t>
-      </w:r>
-      <w:proofErr w:type="gramEnd"/>
-      <w:r>
-        <w:t xml:space="preserve"> and allow the code to be used for testing purposes such as Unit Testing.</w:t>
-      </w:r>
-    </w:p>
-    <w:p>
-      <w:pPr>
-        <w:pStyle w:val="NoSpacing"/>
-      </w:pPr>
-    </w:p>
-    <w:p>
-      <w:pPr>
-        <w:pStyle w:val="NoSpacing"/>
-      </w:pPr>
-      <w:r>
-        <w:t xml:space="preserve">In order to continue to maintain the signal to register bit mapping in a single place, it </w:t>
-      </w:r>
-      <w:proofErr w:type="gramStart"/>
-      <w:r>
-        <w:t>is expected</w:t>
-      </w:r>
-      <w:proofErr w:type="gramEnd"/>
-      <w:r>
-        <w:t xml:space="preserve"> that the Release </w:t>
-      </w:r>
-      <w:proofErr w:type="spellStart"/>
-      <w:r>
-        <w:t>DevBase</w:t>
-      </w:r>
-      <w:proofErr w:type="spellEnd"/>
-      <w:r>
-        <w:t xml:space="preserve"> packages should use the </w:t>
-      </w:r>
-      <w:proofErr w:type="spellStart"/>
-      <w:r>
-        <w:t>Signal_To_Register</w:t>
-      </w:r>
-      <w:proofErr w:type="spellEnd"/>
-      <w:r>
-        <w:t xml:space="preserve"> package to determine the correct register and bit associated with each signal.</w:t>
-      </w:r>
-      <w:r>
-        <w:t xml:space="preserve"> </w:t>
-      </w:r>
-    </w:p>
-    <w:p>
-      <w:pPr>
-        <w:pStyle w:val="NoSpacing"/>
-      </w:pPr>
-    </w:p>
-    <w:p/>
-    <w:p>
-      <w:pPr>
-        <w:pStyle w:val="Heading2"/>
-      </w:pPr>
+        <w:t>Common_</w:t>
+      </w:r>
       <w:bookmarkStart w:id="32" w:name="_GoBack"/>
       <w:bookmarkEnd w:id="32"/>
+      <w:r>
+        <w:t>Checks</w:t>
+      </w:r>
+      <w:proofErr w:type="spellEnd"/>
+    </w:p>
+    <w:p>
+      <w:pPr>
+        <w:pStyle w:val="NoSpacing"/>
+      </w:pPr>
+    </w:p>
+    <w:p>
+      <w:pPr>
+        <w:pStyle w:val="NoSpacing"/>
+      </w:pPr>
+      <w:r>
+        <w:t xml:space="preserve">The </w:t>
+      </w:r>
+      <w:proofErr w:type="gramStart"/>
+      <w:r>
+        <w:t>different phases</w:t>
+      </w:r>
+      <w:proofErr w:type="gramEnd"/>
+      <w:r>
+        <w:t xml:space="preserve"> of ADLAS tests will be scheduled by the Schedule package. This Scheduler package will decide which Phase routines to call as well as when to call them based on the information in the ADLAS Definition Document.</w:t>
+      </w:r>
+      <w:r>
+        <w:t xml:space="preserve"> </w:t>
+      </w:r>
+      <w:r>
+        <w:t>The ADLAS Test package will retrieve a copy of all the appropriate registers from the Inputs at the start of the frame to ensure a consistent set of input values for all the tests.</w:t>
+      </w:r>
+    </w:p>
+    <w:p>
+      <w:pPr>
+        <w:pStyle w:val="NoSpacing"/>
+      </w:pPr>
+      <w:r>
+        <w:t xml:space="preserve">Each ADLAS Test will perform its required check, checking the appropriate register bits, and reporting any failure by calling the </w:t>
+      </w:r>
+      <w:proofErr w:type="spellStart"/>
+      <w:r>
+        <w:t>failure_log-log_failure</w:t>
+      </w:r>
+      <w:proofErr w:type="spellEnd"/>
+      <w:r>
+        <w:t xml:space="preserve"> routine with a Fault Data Record. The content of the fields of the Fault Data Record is defined in the </w:t>
+      </w:r>
+      <w:r>
+        <w:t>ADLAS definition document.</w:t>
+      </w:r>
     </w:p>
     <w:p>
       <w:pPr>
         <w:pStyle w:val="Heading2"/>
       </w:pPr>
+      <w:r>
+        <w:t xml:space="preserve">1.8 </w:t>
+      </w:r>
+      <w:r>
+        <w:t>IPT</w:t>
+      </w:r>
+    </w:p>
+    <w:p>
+      <w:pPr>
+        <w:pStyle w:val="NoSpacing"/>
+      </w:pPr>
+      <w:r>
+        <w:t xml:space="preserve">This </w:t>
+      </w:r>
+      <w:r>
+        <w:t xml:space="preserve">static </w:t>
+      </w:r>
+      <w:r>
+        <w:t xml:space="preserve">class controls the execution of the </w:t>
+      </w:r>
+      <w:r>
+        <w:t>ADLAS checks</w:t>
+      </w:r>
+      <w:r>
+        <w:t xml:space="preserve"> </w:t>
+      </w:r>
+      <w:r>
+        <w:t xml:space="preserve">required to be performed during the </w:t>
+      </w:r>
+      <w:r>
+        <w:t>First</w:t>
+      </w:r>
+      <w:r>
+        <w:t xml:space="preserve"> phase.</w:t>
+      </w:r>
+    </w:p>
+    <w:p>
+      <w:pPr>
+        <w:pStyle w:val="NoSpacing"/>
+      </w:pPr>
+      <w:r>
+        <w:t xml:space="preserve">The </w:t>
+      </w:r>
+      <w:r>
+        <w:t>IPT</w:t>
+      </w:r>
+      <w:r>
+        <w:t xml:space="preserve"> package shall provide the following operations:</w:t>
+      </w:r>
+    </w:p>
+    <w:p>
+      <w:pPr>
+        <w:pStyle w:val="Heading3"/>
+      </w:pPr>
+      <w:bookmarkStart w:id="33" w:name="_Toc476131518"/>
+      <w:r>
+        <w:t>1.8.1 P</w:t>
+      </w:r>
+      <w:r>
+        <w:t xml:space="preserve">rocedure </w:t>
+      </w:r>
+      <w:proofErr w:type="spellStart"/>
+      <w:r>
+        <w:t>Static_Initialise</w:t>
+      </w:r>
+      <w:proofErr w:type="spellEnd"/>
+      <w:r>
+        <w:t>;</w:t>
+      </w:r>
+      <w:bookmarkEnd w:id="33"/>
+    </w:p>
+    <w:p>
+      <w:pPr>
+        <w:pStyle w:val="NoSpacing"/>
+      </w:pPr>
+      <w:r>
+        <w:t xml:space="preserve">The </w:t>
+      </w:r>
+      <w:proofErr w:type="spellStart"/>
+      <w:r>
+        <w:t>Static_Initialise</w:t>
+      </w:r>
+      <w:proofErr w:type="spellEnd"/>
+      <w:r>
+        <w:t xml:space="preserve"> routine shall </w:t>
+      </w:r>
+      <w:proofErr w:type="spellStart"/>
+      <w:r>
+        <w:t>initialise</w:t>
+      </w:r>
+      <w:proofErr w:type="spellEnd"/>
+      <w:r>
+        <w:t xml:space="preserve"> all internal state of the class.</w:t>
+      </w:r>
+    </w:p>
+    <w:p>
+      <w:pPr>
+        <w:pStyle w:val="Heading3"/>
+      </w:pPr>
+      <w:bookmarkStart w:id="34" w:name="_Toc476131519"/>
+      <w:r>
+        <w:t>1.8.2 P</w:t>
+      </w:r>
+      <w:r>
+        <w:t xml:space="preserve">rocedure </w:t>
+      </w:r>
+      <w:proofErr w:type="spellStart"/>
+      <w:r>
+        <w:t>Schedule_</w:t>
+      </w:r>
+      <w:r>
+        <w:t>Phase</w:t>
+      </w:r>
+      <w:proofErr w:type="spellEnd"/>
+      <w:r>
+        <w:t>;</w:t>
+      </w:r>
+      <w:bookmarkEnd w:id="34"/>
+    </w:p>
+    <w:p>
+      <w:pPr>
+        <w:pStyle w:val="NoSpacing"/>
+      </w:pPr>
+      <w:r>
+        <w:t>The Schedule_</w:t>
+      </w:r>
+      <w:r>
+        <w:t xml:space="preserve"> </w:t>
+      </w:r>
+      <w:r>
+        <w:t>Phase</w:t>
+      </w:r>
+      <w:r>
+        <w:t xml:space="preserve"> routine shall perform all the tests defined as</w:t>
+      </w:r>
+      <w:r>
+        <w:t xml:space="preserve"> </w:t>
+      </w:r>
+      <w:r>
+        <w:t>IPT</w:t>
+      </w:r>
+      <w:r>
+        <w:t xml:space="preserve"> </w:t>
+      </w:r>
+      <w:r>
+        <w:t xml:space="preserve">Tests in the </w:t>
+      </w:r>
+      <w:r>
+        <w:t xml:space="preserve">ADLAS </w:t>
+      </w:r>
+      <w:r>
+        <w:t>Definition Document</w:t>
+      </w:r>
+      <w:r>
+        <w:t xml:space="preserve">. Once the complete set of tests has been performed, the sequence </w:t>
+      </w:r>
+      <w:r>
+        <w:t>allows passage to the next phase or stops the function</w:t>
+      </w:r>
+      <w:r>
+        <w:t>.</w:t>
+      </w:r>
     </w:p>
     <w:p>
       <w:pPr>
         <w:pStyle w:val="Heading2"/>
       </w:pPr>
+      <w:r>
+        <w:t xml:space="preserve">1.9 </w:t>
+      </w:r>
+      <w:r>
+        <w:t>SPT</w:t>
+      </w:r>
+    </w:p>
+    <w:p>
+      <w:pPr>
+        <w:pStyle w:val="NoSpacing"/>
+      </w:pPr>
+      <w:r>
+        <w:t xml:space="preserve">This </w:t>
+      </w:r>
+      <w:r>
+        <w:t xml:space="preserve">static </w:t>
+      </w:r>
+      <w:r>
+        <w:t xml:space="preserve">class controls the execution of the </w:t>
+      </w:r>
+      <w:r>
+        <w:t xml:space="preserve">ADLAS checks </w:t>
+      </w:r>
+      <w:r>
+        <w:t xml:space="preserve">required to be performed during the </w:t>
+      </w:r>
+      <w:r>
+        <w:t>Second</w:t>
+      </w:r>
+      <w:r>
+        <w:t xml:space="preserve"> phase.</w:t>
+      </w:r>
+    </w:p>
+    <w:p>
+      <w:pPr>
+        <w:pStyle w:val="NoSpacing"/>
+      </w:pPr>
+      <w:r>
+        <w:t xml:space="preserve">The </w:t>
+      </w:r>
+      <w:r>
+        <w:t>SPT</w:t>
+      </w:r>
+      <w:r>
+        <w:t xml:space="preserve"> package shall provide the following operations:</w:t>
+      </w:r>
+    </w:p>
+    <w:p>
+      <w:pPr>
+        <w:pStyle w:val="Heading3"/>
+      </w:pPr>
+      <w:r>
+        <w:t>1.9.1 P</w:t>
+      </w:r>
+      <w:r>
+        <w:t xml:space="preserve">rocedure </w:t>
+      </w:r>
+      <w:proofErr w:type="spellStart"/>
+      <w:r>
+        <w:t>Static_Initialise</w:t>
+      </w:r>
+      <w:proofErr w:type="spellEnd"/>
+      <w:r>
+        <w:t>;</w:t>
+      </w:r>
+    </w:p>
+    <w:p>
+      <w:pPr>
+        <w:pStyle w:val="NoSpacing"/>
+      </w:pPr>
+      <w:r>
+        <w:t xml:space="preserve">The </w:t>
+      </w:r>
+      <w:proofErr w:type="spellStart"/>
+      <w:r>
+        <w:t>Static_Initialise</w:t>
+      </w:r>
+      <w:proofErr w:type="spellEnd"/>
+      <w:r>
+        <w:t xml:space="preserve"> routine shall </w:t>
+      </w:r>
+      <w:proofErr w:type="spellStart"/>
+      <w:r>
+        <w:t>initialise</w:t>
+      </w:r>
+      <w:proofErr w:type="spellEnd"/>
+      <w:r>
+        <w:t xml:space="preserve"> all internal state of the class.</w:t>
+      </w:r>
+    </w:p>
+    <w:p>
+      <w:pPr>
+        <w:pStyle w:val="Heading3"/>
+      </w:pPr>
+      <w:r>
+        <w:t>1.9.2 P</w:t>
+      </w:r>
+      <w:r>
+        <w:t xml:space="preserve">rocedure </w:t>
+      </w:r>
+      <w:proofErr w:type="spellStart"/>
+      <w:r>
+        <w:t>Schedule_Phase</w:t>
+      </w:r>
+      <w:proofErr w:type="spellEnd"/>
+      <w:r>
+        <w:t>;</w:t>
+      </w:r>
+    </w:p>
+    <w:p>
+      <w:pPr>
+        <w:pStyle w:val="NoSpacing"/>
+      </w:pPr>
+      <w:r>
+        <w:t>The Schedule_</w:t>
+      </w:r>
+      <w:r>
+        <w:t xml:space="preserve"> </w:t>
+      </w:r>
+      <w:r>
+        <w:t>Phase</w:t>
+      </w:r>
+      <w:r>
+        <w:t xml:space="preserve"> routine shall perform all the tests defined as</w:t>
+      </w:r>
+      <w:r>
+        <w:t xml:space="preserve"> </w:t>
+      </w:r>
+      <w:r>
+        <w:t>SPT</w:t>
+      </w:r>
+      <w:r>
+        <w:t xml:space="preserve"> </w:t>
+      </w:r>
+      <w:r>
+        <w:t xml:space="preserve">Tests in the </w:t>
+      </w:r>
+      <w:r>
+        <w:t>ADLAS Definition Document</w:t>
+      </w:r>
+      <w:r>
+        <w:t xml:space="preserve">. Once the complete set of tests has been performed, the sequence </w:t>
+      </w:r>
+      <w:r>
+        <w:t>allows passage to the next phase or stops the function.</w:t>
+      </w:r>
+    </w:p>
+    <w:p>
+      <w:pPr>
+        <w:pStyle w:val="NoSpacing"/>
+      </w:pPr>
     </w:p>
     <w:p>
       <w:pPr>
         <w:pStyle w:val="Heading2"/>
       </w:pPr>
+      <w:r>
+        <w:t>1.</w:t>
+      </w:r>
+      <w:r>
+        <w:t>10</w:t>
+      </w:r>
+      <w:r>
+        <w:t xml:space="preserve"> </w:t>
+      </w:r>
+      <w:r>
+        <w:t>LPT</w:t>
+      </w:r>
+    </w:p>
+    <w:p>
+      <w:pPr>
+        <w:pStyle w:val="NoSpacing"/>
+      </w:pPr>
+      <w:r>
+        <w:t xml:space="preserve">This </w:t>
+      </w:r>
+      <w:r>
+        <w:t xml:space="preserve">static </w:t>
+      </w:r>
+      <w:r>
+        <w:t xml:space="preserve">class controls the execution of the </w:t>
+      </w:r>
+      <w:r>
+        <w:t xml:space="preserve">ADLAS checks </w:t>
+      </w:r>
+      <w:r>
+        <w:t xml:space="preserve">required to be performed during the </w:t>
+      </w:r>
+      <w:r>
+        <w:t>Third</w:t>
+      </w:r>
+      <w:r>
+        <w:t xml:space="preserve"> phase.</w:t>
+      </w:r>
+    </w:p>
+    <w:p>
+      <w:pPr>
+        <w:pStyle w:val="NoSpacing"/>
+      </w:pPr>
+      <w:r>
+        <w:t xml:space="preserve">The </w:t>
+      </w:r>
+      <w:r>
+        <w:t>LPT</w:t>
+      </w:r>
+      <w:r>
+        <w:t xml:space="preserve"> package shall provide the following operations:</w:t>
+      </w:r>
+    </w:p>
+    <w:p>
+      <w:pPr>
+        <w:pStyle w:val="Heading3"/>
+      </w:pPr>
+      <w:r>
+        <w:lastRenderedPageBreak/>
+        <w:t>1.</w:t>
+      </w:r>
+      <w:r>
+        <w:t>10</w:t>
+      </w:r>
+      <w:r>
+        <w:t>.1 P</w:t>
+      </w:r>
+      <w:r>
+        <w:t xml:space="preserve">rocedure </w:t>
+      </w:r>
+      <w:proofErr w:type="spellStart"/>
+      <w:r>
+        <w:t>Static_Initialise</w:t>
+      </w:r>
+      <w:proofErr w:type="spellEnd"/>
+      <w:r>
+        <w:t>;</w:t>
+      </w:r>
+    </w:p>
+    <w:p>
+      <w:pPr>
+        <w:pStyle w:val="NoSpacing"/>
+      </w:pPr>
+      <w:r>
+        <w:t xml:space="preserve">The </w:t>
+      </w:r>
+      <w:proofErr w:type="spellStart"/>
+      <w:r>
+        <w:t>Static_Initialise</w:t>
+      </w:r>
+      <w:proofErr w:type="spellEnd"/>
+      <w:r>
+        <w:t xml:space="preserve"> routine shall </w:t>
+      </w:r>
+      <w:proofErr w:type="spellStart"/>
+      <w:r>
+        <w:t>initialise</w:t>
+      </w:r>
+      <w:proofErr w:type="spellEnd"/>
+      <w:r>
+        <w:t xml:space="preserve"> all internal state of the class.</w:t>
+      </w:r>
+    </w:p>
+    <w:p>
+      <w:pPr>
+        <w:pStyle w:val="Heading3"/>
+      </w:pPr>
+      <w:r>
+        <w:t>1.</w:t>
+      </w:r>
+      <w:r>
+        <w:t>10</w:t>
+      </w:r>
+      <w:r>
+        <w:t>.2 P</w:t>
+      </w:r>
+      <w:r>
+        <w:t xml:space="preserve">rocedure </w:t>
+      </w:r>
+      <w:proofErr w:type="spellStart"/>
+      <w:r>
+        <w:t>Schedule_Phase</w:t>
+      </w:r>
+      <w:proofErr w:type="spellEnd"/>
+      <w:r>
+        <w:t>;</w:t>
+      </w:r>
+    </w:p>
+    <w:p>
+      <w:pPr>
+        <w:pStyle w:val="NoSpacing"/>
+      </w:pPr>
+      <w:r>
+        <w:t>The Schedule_</w:t>
+      </w:r>
+      <w:r>
+        <w:t xml:space="preserve"> </w:t>
+      </w:r>
+      <w:r>
+        <w:t>Phase</w:t>
+      </w:r>
+      <w:r>
+        <w:t xml:space="preserve"> routine shall perform all the tests defined as</w:t>
+      </w:r>
+      <w:r>
+        <w:t xml:space="preserve"> </w:t>
+      </w:r>
+      <w:r>
+        <w:t>LPT</w:t>
+      </w:r>
+      <w:r>
+        <w:t xml:space="preserve"> </w:t>
+      </w:r>
+      <w:r>
+        <w:t xml:space="preserve">Tests in the </w:t>
+      </w:r>
+      <w:r>
+        <w:t>ADLAS Definition Document</w:t>
+      </w:r>
+      <w:r>
+        <w:t xml:space="preserve">. Once the complete set of tests has been performed, the sequence </w:t>
+      </w:r>
+      <w:r>
+        <w:t>allows passage to the next phase or stops the function.</w:t>
+      </w:r>
+    </w:p>
+    <w:p>
+      <w:pPr>
+        <w:pStyle w:val="NoSpacing"/>
+      </w:pPr>
     </w:p>
     <w:p>
       <w:pPr>
         <w:pStyle w:val="Heading2"/>
       </w:pPr>
+      <w:r>
+        <w:t xml:space="preserve">1.11 </w:t>
+      </w:r>
+      <w:r>
+        <w:t>FPT</w:t>
+      </w:r>
+    </w:p>
+    <w:p>
+      <w:pPr>
+        <w:pStyle w:val="NoSpacing"/>
+      </w:pPr>
+      <w:r>
+        <w:t xml:space="preserve">This </w:t>
+      </w:r>
+      <w:r>
+        <w:t xml:space="preserve">static </w:t>
+      </w:r>
+      <w:r>
+        <w:t xml:space="preserve">class controls the execution of the </w:t>
+      </w:r>
+      <w:r>
+        <w:t xml:space="preserve">ADLAS checks </w:t>
+      </w:r>
+      <w:r>
+        <w:t xml:space="preserve">required to be performed during the </w:t>
+      </w:r>
+      <w:r>
+        <w:t>Fourth</w:t>
+      </w:r>
+      <w:r>
+        <w:t xml:space="preserve"> phase.</w:t>
+      </w:r>
+    </w:p>
+    <w:p>
+      <w:pPr>
+        <w:pStyle w:val="NoSpacing"/>
+      </w:pPr>
+      <w:r>
+        <w:t xml:space="preserve">The </w:t>
+      </w:r>
+      <w:r>
+        <w:t>FPT</w:t>
+      </w:r>
+      <w:r>
+        <w:t xml:space="preserve"> package shall provide the following operations:</w:t>
+      </w:r>
+    </w:p>
+    <w:p>
+      <w:pPr>
+        <w:pStyle w:val="Heading3"/>
+      </w:pPr>
+      <w:r>
+        <w:t>1.11.1 P</w:t>
+      </w:r>
+      <w:r>
+        <w:t xml:space="preserve">rocedure </w:t>
+      </w:r>
+      <w:proofErr w:type="spellStart"/>
+      <w:r>
+        <w:t>Static_Initialise</w:t>
+      </w:r>
+      <w:proofErr w:type="spellEnd"/>
+      <w:r>
+        <w:t>;</w:t>
+      </w:r>
+    </w:p>
+    <w:p>
+      <w:pPr>
+        <w:pStyle w:val="NoSpacing"/>
+      </w:pPr>
+      <w:r>
+        <w:t xml:space="preserve">The </w:t>
+      </w:r>
+      <w:proofErr w:type="spellStart"/>
+      <w:r>
+        <w:t>Static_Initialise</w:t>
+      </w:r>
+      <w:proofErr w:type="spellEnd"/>
+      <w:r>
+        <w:t xml:space="preserve"> routine shall </w:t>
+      </w:r>
+      <w:proofErr w:type="spellStart"/>
+      <w:r>
+        <w:t>initialise</w:t>
+      </w:r>
+      <w:proofErr w:type="spellEnd"/>
+      <w:r>
+        <w:t xml:space="preserve"> all internal state of the class.</w:t>
+      </w:r>
+    </w:p>
+    <w:p>
+      <w:pPr>
+        <w:pStyle w:val="Heading3"/>
+      </w:pPr>
+      <w:r>
+        <w:t>1.11.2 P</w:t>
+      </w:r>
+      <w:r>
+        <w:t xml:space="preserve">rocedure </w:t>
+      </w:r>
+      <w:proofErr w:type="spellStart"/>
+      <w:r>
+        <w:t>Schedule_Phase</w:t>
+      </w:r>
+      <w:proofErr w:type="spellEnd"/>
+      <w:r>
+        <w:t>;</w:t>
+      </w:r>
+    </w:p>
+    <w:p>
+      <w:pPr>
+        <w:pStyle w:val="NoSpacing"/>
+      </w:pPr>
+      <w:r>
+        <w:t xml:space="preserve">The </w:t>
+      </w:r>
+      <w:proofErr w:type="spellStart"/>
+      <w:r>
+        <w:t>Schedule_</w:t>
+      </w:r>
+      <w:r>
+        <w:t>Phase</w:t>
+      </w:r>
+      <w:proofErr w:type="spellEnd"/>
+      <w:r>
+        <w:t xml:space="preserve"> routine shall perform all the tests defined as</w:t>
+      </w:r>
+      <w:r>
+        <w:t xml:space="preserve"> </w:t>
+      </w:r>
+      <w:r>
+        <w:t>FPT</w:t>
+      </w:r>
+      <w:r>
+        <w:t xml:space="preserve"> </w:t>
+      </w:r>
+      <w:r>
+        <w:t xml:space="preserve">Tests in the </w:t>
+      </w:r>
+      <w:r>
+        <w:t>ADLAS Definition Document</w:t>
+      </w:r>
+      <w:r>
+        <w:t xml:space="preserve">. Once the complete set of tests has been performed, the sequence </w:t>
+      </w:r>
+      <w:r>
+        <w:t>allows passage to the next phase or stops the function.</w:t>
+      </w:r>
     </w:p>
     <w:p>
       <w:pPr>
         <w:pStyle w:val="Heading2"/>
+        <w:numPr>
+          <w:ilvl w:val="1"/>
+          <w:numId w:val="0"/>
+        </w:numPr>
+        <w:spacing w:before="200"/>
+        <w:ind w:left="576" w:hanging="576"/>
+      </w:pPr>
+      <w:bookmarkStart w:id="35" w:name="_Toc476131527"/>
+      <w:r>
+        <w:t>1.</w:t>
+      </w:r>
+      <w:r>
+        <w:t xml:space="preserve">12 </w:t>
+      </w:r>
+      <w:proofErr w:type="spellStart"/>
+      <w:r>
+        <w:t>ADLAS</w:t>
+      </w:r>
+      <w:r>
+        <w:t>_Tests</w:t>
+      </w:r>
+      <w:bookmarkEnd w:id="35"/>
+      <w:proofErr w:type="spellEnd"/>
+    </w:p>
+    <w:p>
+      <w:pPr>
+        <w:pStyle w:val="NoSpacing"/>
+      </w:pPr>
+      <w:r>
+        <w:t xml:space="preserve">This </w:t>
+      </w:r>
+      <w:r>
+        <w:t>static</w:t>
+      </w:r>
+      <w:r>
+        <w:t xml:space="preserve"> class implements the full suite of </w:t>
+      </w:r>
+      <w:r>
+        <w:t>ADLAS</w:t>
+      </w:r>
+      <w:r>
+        <w:t xml:space="preserve"> tests as defined in the </w:t>
+      </w:r>
+      <w:r>
+        <w:t>ADLAS</w:t>
+      </w:r>
+      <w:r>
+        <w:t xml:space="preserve"> Definition Document and</w:t>
+      </w:r>
+      <w:r>
+        <w:t xml:space="preserve"> </w:t>
+      </w:r>
+      <w:r>
+        <w:t xml:space="preserve">makes them available for use by the </w:t>
+      </w:r>
+      <w:r>
+        <w:t>ADLAS</w:t>
+      </w:r>
+      <w:r>
+        <w:t xml:space="preserve"> </w:t>
+      </w:r>
+      <w:r>
+        <w:t>Scheduler</w:t>
+      </w:r>
+      <w:r>
+        <w:t xml:space="preserve"> objects.</w:t>
+      </w:r>
+    </w:p>
+    <w:p>
+      <w:pPr>
+        <w:pStyle w:val="NoSpacing"/>
+      </w:pPr>
+      <w:r>
+        <w:t xml:space="preserve">In addition to the individual test procedures, the </w:t>
+      </w:r>
+      <w:proofErr w:type="spellStart"/>
+      <w:r>
+        <w:t>ADLAS</w:t>
+      </w:r>
+      <w:r>
+        <w:t>_Tests</w:t>
+      </w:r>
+      <w:proofErr w:type="spellEnd"/>
+      <w:r>
+        <w:t xml:space="preserve"> package shall provide the following interface:</w:t>
+      </w:r>
+    </w:p>
+    <w:p>
+      <w:pPr>
+        <w:pStyle w:val="Heading3"/>
+      </w:pPr>
+      <w:bookmarkStart w:id="36" w:name="_Toc476131528"/>
+      <w:r>
+        <w:t>P</w:t>
+      </w:r>
+      <w:r>
+        <w:t>rocedure</w:t>
+      </w:r>
+      <w:r>
+        <w:t xml:space="preserve"> </w:t>
+      </w:r>
+      <w:proofErr w:type="spellStart"/>
+      <w:r>
+        <w:t>Static_Initialise</w:t>
+      </w:r>
+      <w:proofErr w:type="spellEnd"/>
+      <w:r>
+        <w:t>;</w:t>
+      </w:r>
+      <w:bookmarkEnd w:id="36"/>
+    </w:p>
+    <w:p>
+      <w:pPr>
+        <w:pStyle w:val="NoSpacing"/>
+      </w:pPr>
+      <w:r>
+        <w:t xml:space="preserve">The </w:t>
+      </w:r>
+      <w:proofErr w:type="spellStart"/>
+      <w:r>
+        <w:t>Static_Initialise</w:t>
+      </w:r>
+      <w:proofErr w:type="spellEnd"/>
+      <w:r>
+        <w:t xml:space="preserve"> routine shall </w:t>
+      </w:r>
+      <w:proofErr w:type="spellStart"/>
+      <w:r>
+        <w:t>initialise</w:t>
+      </w:r>
+      <w:proofErr w:type="spellEnd"/>
+      <w:r>
+        <w:t xml:space="preserve"> a</w:t>
+      </w:r>
+      <w:r>
+        <w:t>ll internal state of the class.</w:t>
+      </w:r>
+    </w:p>
+    <w:p>
+      <w:pPr>
+        <w:pStyle w:val="Heading3"/>
+        <w:numPr>
+          <w:ilvl w:val="2"/>
+          <w:numId w:val="0"/>
+        </w:numPr>
+        <w:spacing w:before="200"/>
+        <w:ind w:left="720" w:hanging="720"/>
+      </w:pPr>
+      <w:bookmarkStart w:id="37" w:name="_Toc476131529"/>
+      <w:r>
+        <w:t>P</w:t>
+      </w:r>
+      <w:r>
+        <w:t xml:space="preserve">rocedure </w:t>
+      </w:r>
+      <w:proofErr w:type="spellStart"/>
+      <w:r>
+        <w:t>Read_And_Buffer_Input_Signals</w:t>
+      </w:r>
+      <w:proofErr w:type="spellEnd"/>
+      <w:r>
+        <w:t>;</w:t>
+      </w:r>
+      <w:bookmarkEnd w:id="37"/>
+      <w:r>
+        <w:t xml:space="preserve"> </w:t>
+      </w:r>
+    </w:p>
+    <w:p>
+      <w:pPr>
+        <w:pStyle w:val="NoSpacing"/>
+      </w:pPr>
+      <w:r>
+        <w:t xml:space="preserve">The </w:t>
+      </w:r>
+      <w:proofErr w:type="spellStart"/>
+      <w:r>
+        <w:t>Read_And_Buffer_Input_Signals</w:t>
+      </w:r>
+      <w:proofErr w:type="spellEnd"/>
+      <w:r>
+        <w:t xml:space="preserve"> routine will be called by the Scheduler at the start of the frame and shall read and store a copy of all the necessary registers </w:t>
+      </w:r>
+      <w:proofErr w:type="gramStart"/>
+      <w:r>
+        <w:t>in order to</w:t>
+      </w:r>
+      <w:proofErr w:type="gramEnd"/>
+      <w:r>
+        <w:t xml:space="preserve"> provide a consistent </w:t>
+      </w:r>
+      <w:r>
+        <w:t>set of input values for all the tests.</w:t>
+      </w:r>
+    </w:p>
+    <w:p>
+      <w:pPr>
+        <w:pStyle w:val="NoSpacing"/>
       </w:pPr>
     </w:p>
     <w:p>
       <w:pPr>
         <w:pStyle w:val="Heading2"/>
       </w:pPr>
+      <w:bookmarkStart w:id="38" w:name="_Toc476131531"/>
+      <w:r>
+        <w:t>1.11 Verification Activities</w:t>
+      </w:r>
+      <w:bookmarkEnd w:id="38"/>
+    </w:p>
+    <w:p>
+      <w:pPr>
+        <w:pStyle w:val="NoSpacing"/>
+      </w:pPr>
+      <w:r>
+        <w:t>I shall perform the following Verification Activities on the Ada packages I develop and provide a test report for each:</w:t>
+      </w:r>
+    </w:p>
+    <w:p>
+      <w:pPr>
+        <w:pStyle w:val="NoSpacing"/>
+        <w:numPr>
+          <w:ilvl w:val="0"/>
+          <w:numId w:val="49"/>
+        </w:numPr>
+      </w:pPr>
+      <w:r>
+        <w:t>Package</w:t>
+      </w:r>
     </w:p>
     <w:p>
       <w:pPr>
         <w:pStyle w:val="Heading2"/>
       </w:pPr>
+      <w:bookmarkStart w:id="39" w:name="_Toc476131532"/>
+      <w:r>
+        <w:lastRenderedPageBreak/>
+        <w:t xml:space="preserve">1.12 </w:t>
+      </w:r>
+      <w:r>
+        <w:t xml:space="preserve">Package </w:t>
+      </w:r>
+      <w:r>
+        <w:t>Requirements</w:t>
+      </w:r>
+      <w:bookmarkEnd w:id="39"/>
     </w:p>
     <w:p>
       <w:pPr>
         <w:pStyle w:val="Heading2"/>
-      </w:pPr>
-    </w:p>
+        <w:numPr>
+          <w:ilvl w:val="1"/>
+          <w:numId w:val="0"/>
+        </w:numPr>
+        <w:spacing w:before="200"/>
+        <w:ind w:left="576" w:hanging="576"/>
+      </w:pPr>
+      <w:bookmarkStart w:id="40" w:name="_Toc476131533"/>
+      <w:r>
+        <w:t>General Requirements</w:t>
+      </w:r>
+      <w:bookmarkEnd w:id="40"/>
+    </w:p>
+    <w:tbl>
+      <w:tblPr>
+        <w:tblW w:w="9354" w:type="dxa"/>
+        <w:tblBorders>
+          <w:top w:val="single" w:sz="4" w:space="0" w:color="auto"/>
+          <w:left w:val="single" w:sz="4" w:space="0" w:color="auto"/>
+          <w:bottom w:val="single" w:sz="4" w:space="0" w:color="auto"/>
+          <w:right w:val="single" w:sz="4" w:space="0" w:color="auto"/>
+          <w:insideH w:val="single" w:sz="4" w:space="0" w:color="auto"/>
+          <w:insideV w:val="single" w:sz="4" w:space="0" w:color="auto"/>
+        </w:tblBorders>
+        <w:tblLayout w:type="fixed"/>
+        <w:tblCellMar>
+          <w:top w:w="57" w:type="dxa"/>
+          <w:left w:w="57" w:type="dxa"/>
+          <w:bottom w:w="57" w:type="dxa"/>
+          <w:right w:w="57" w:type="dxa"/>
+        </w:tblCellMar>
+        <w:tblLook w:val="01E0" w:firstRow="1" w:lastRow="1" w:firstColumn="1" w:lastColumn="1" w:noHBand="0" w:noVBand="0"/>
+      </w:tblPr>
+      <w:tblGrid>
+        <w:gridCol w:w="2551"/>
+        <w:gridCol w:w="6803"/>
+      </w:tblGrid>
+      <w:tr>
+        <w:trPr>
+          <w:tblHeader/>
+        </w:trPr>
+        <w:tc>
+          <w:tcPr>
+            <w:tcW w:w="2551" w:type="dxa"/>
+            <w:shd w:val="clear" w:color="auto" w:fill="auto"/>
+          </w:tcPr>
+          <w:p>
+            <w:pPr>
+              <w:pStyle w:val="NoSpacing"/>
+              <w:keepNext/>
+              <w:rPr>
+                <w:rFonts w:cs="Calibri"/>
+                <w:b/>
+                <w:noProof/>
+              </w:rPr>
+            </w:pPr>
+          </w:p>
+        </w:tc>
+        <w:tc>
+          <w:tcPr>
+            <w:tcW w:w="6803" w:type="dxa"/>
+            <w:shd w:val="clear" w:color="auto" w:fill="auto"/>
+          </w:tcPr>
+          <w:p>
+            <w:pPr>
+              <w:pStyle w:val="NoSpacing"/>
+              <w:keepNext/>
+              <w:rPr>
+                <w:rFonts w:cs="Calibri"/>
+                <w:noProof/>
+              </w:rPr>
+            </w:pPr>
+            <w:r>
+              <w:rPr>
+                <w:rFonts w:cs="Calibri"/>
+                <w:noProof/>
+              </w:rPr>
+              <w:t>Software shall comprise the following</w:t>
+            </w:r>
+            <w:r>
+              <w:rPr>
+                <w:rFonts w:cs="Calibri"/>
+                <w:noProof/>
+              </w:rPr>
+              <w:t xml:space="preserve"> Phase</w:t>
+            </w:r>
+            <w:r>
+              <w:rPr>
+                <w:rFonts w:cs="Calibri"/>
+                <w:noProof/>
+              </w:rPr>
+              <w:t xml:space="preserve"> Modes:</w:t>
+            </w:r>
+          </w:p>
+          <w:p>
+            <w:pPr>
+              <w:pStyle w:val="NoSpacing"/>
+              <w:keepNext/>
+              <w:ind w:firstLine="195"/>
+              <w:rPr>
+                <w:rFonts w:cs="Calibri"/>
+                <w:noProof/>
+              </w:rPr>
+            </w:pPr>
+            <w:r>
+              <w:rPr>
+                <w:rFonts w:cs="Calibri"/>
+                <w:noProof/>
+              </w:rPr>
+              <w:t>Initialised Phase Tests</w:t>
+            </w:r>
+          </w:p>
+          <w:p>
+            <w:pPr>
+              <w:pStyle w:val="NoSpacing"/>
+              <w:keepNext/>
+              <w:ind w:firstLine="195"/>
+              <w:rPr>
+                <w:rFonts w:cs="Calibri"/>
+                <w:noProof/>
+              </w:rPr>
+            </w:pPr>
+            <w:r>
+              <w:rPr>
+                <w:rFonts w:cs="Calibri"/>
+                <w:noProof/>
+              </w:rPr>
+              <w:t>Simulation Phase Tests</w:t>
+            </w:r>
+          </w:p>
+          <w:p>
+            <w:pPr>
+              <w:pStyle w:val="NoSpacing"/>
+              <w:keepNext/>
+              <w:ind w:firstLine="195"/>
+              <w:rPr>
+                <w:rFonts w:cs="Calibri"/>
+                <w:noProof/>
+              </w:rPr>
+            </w:pPr>
+            <w:r>
+              <w:rPr>
+                <w:rFonts w:cs="Calibri"/>
+                <w:noProof/>
+              </w:rPr>
+              <w:t>Launch Phase Tests</w:t>
+            </w:r>
+          </w:p>
+          <w:p>
+            <w:pPr>
+              <w:pStyle w:val="NoSpacing"/>
+              <w:keepNext/>
+              <w:ind w:firstLine="195"/>
+              <w:rPr>
+                <w:rFonts w:cs="Calibri"/>
+                <w:noProof/>
+              </w:rPr>
+            </w:pPr>
+            <w:r>
+              <w:rPr>
+                <w:rFonts w:cs="Calibri"/>
+                <w:noProof/>
+              </w:rPr>
+              <w:t>Flight Phase Tests</w:t>
+            </w:r>
+          </w:p>
+        </w:tc>
+      </w:tr>
+    </w:tbl>
     <w:p>
       <w:pPr>
         <w:pStyle w:val="Heading2"/>
-      </w:pPr>
-    </w:p>
+        <w:numPr>
+          <w:ilvl w:val="1"/>
+          <w:numId w:val="0"/>
+        </w:numPr>
+        <w:spacing w:before="200"/>
+        <w:ind w:left="576" w:hanging="576"/>
+      </w:pPr>
+      <w:bookmarkStart w:id="41" w:name="_Toc476131534"/>
+      <w:r>
+        <w:t>IPT</w:t>
+      </w:r>
+      <w:r>
+        <w:t xml:space="preserve"> Requirements</w:t>
+      </w:r>
+      <w:bookmarkEnd w:id="41"/>
+    </w:p>
+    <w:tbl>
+      <w:tblPr>
+        <w:tblW w:w="9354" w:type="dxa"/>
+        <w:tblBorders>
+          <w:top w:val="single" w:sz="4" w:space="0" w:color="auto"/>
+          <w:left w:val="single" w:sz="4" w:space="0" w:color="auto"/>
+          <w:bottom w:val="single" w:sz="4" w:space="0" w:color="auto"/>
+          <w:right w:val="single" w:sz="4" w:space="0" w:color="auto"/>
+          <w:insideH w:val="single" w:sz="4" w:space="0" w:color="auto"/>
+          <w:insideV w:val="single" w:sz="4" w:space="0" w:color="auto"/>
+        </w:tblBorders>
+        <w:tblLayout w:type="fixed"/>
+        <w:tblCellMar>
+          <w:top w:w="57" w:type="dxa"/>
+          <w:left w:w="57" w:type="dxa"/>
+          <w:bottom w:w="57" w:type="dxa"/>
+          <w:right w:w="57" w:type="dxa"/>
+        </w:tblCellMar>
+        <w:tblLook w:val="01E0" w:firstRow="1" w:lastRow="1" w:firstColumn="1" w:lastColumn="1" w:noHBand="0" w:noVBand="0"/>
+      </w:tblPr>
+      <w:tblGrid>
+        <w:gridCol w:w="2551"/>
+        <w:gridCol w:w="6803"/>
+      </w:tblGrid>
+      <w:tr>
+        <w:trPr>
+          <w:tblHeader/>
+        </w:trPr>
+        <w:tc>
+          <w:tcPr>
+            <w:tcW w:w="2551" w:type="dxa"/>
+            <w:shd w:val="clear" w:color="auto" w:fill="auto"/>
+          </w:tcPr>
+          <w:p>
+            <w:pPr>
+              <w:pStyle w:val="NoSpacing"/>
+              <w:keepNext/>
+              <w:rPr>
+                <w:rFonts w:cs="Calibri"/>
+                <w:b/>
+                <w:noProof/>
+              </w:rPr>
+            </w:pPr>
+          </w:p>
+        </w:tc>
+        <w:tc>
+          <w:tcPr>
+            <w:tcW w:w="6803" w:type="dxa"/>
+            <w:shd w:val="clear" w:color="auto" w:fill="auto"/>
+          </w:tcPr>
+          <w:p>
+            <w:pPr>
+              <w:pStyle w:val="NoSpacing"/>
+              <w:rPr>
+                <w:rFonts w:cs="Calibri"/>
+                <w:b/>
+                <w:noProof/>
+              </w:rPr>
+            </w:pPr>
+            <w:r>
+              <w:rPr>
+                <w:rFonts w:cs="Calibri"/>
+                <w:noProof/>
+              </w:rPr>
+              <w:t>IPT</w:t>
+            </w:r>
+            <w:r>
+              <w:rPr>
+                <w:rFonts w:cs="Calibri"/>
+                <w:noProof/>
+              </w:rPr>
+              <w:t xml:space="preserve"> shall be performed automatically and without any intervention of the user as soon as the Power-Up Manager Application passes the control to the </w:t>
+            </w:r>
+            <w:r>
+              <w:rPr>
+                <w:rFonts w:cs="Calibri"/>
+                <w:noProof/>
+              </w:rPr>
+              <w:t>Control Monitor.</w:t>
+            </w:r>
+          </w:p>
+        </w:tc>
+      </w:tr>
+      <w:tr>
+        <w:trPr>
+          <w:cantSplit/>
+        </w:trPr>
+        <w:tc>
+          <w:tcPr>
+            <w:tcW w:w="2551" w:type="dxa"/>
+            <w:shd w:val="clear" w:color="auto" w:fill="auto"/>
+          </w:tcPr>
+          <w:p>
+            <w:pPr>
+              <w:pStyle w:val="NoSpacing"/>
+              <w:keepNext/>
+              <w:rPr>
+                <w:rFonts w:cs="Calibri"/>
+                <w:b/>
+                <w:noProof/>
+              </w:rPr>
+            </w:pPr>
+          </w:p>
+        </w:tc>
+        <w:tc>
+          <w:tcPr>
+            <w:tcW w:w="6803" w:type="dxa"/>
+            <w:shd w:val="clear" w:color="auto" w:fill="auto"/>
+          </w:tcPr>
+          <w:p>
+            <w:pPr>
+              <w:pStyle w:val="NoSpacing"/>
+              <w:rPr>
+                <w:rFonts w:cs="Calibri"/>
+                <w:noProof/>
+              </w:rPr>
+            </w:pPr>
+            <w:r>
+              <w:rPr>
+                <w:rFonts w:cs="Calibri"/>
+                <w:noProof/>
+              </w:rPr>
+              <w:t>IPT</w:t>
+            </w:r>
+            <w:r>
+              <w:rPr>
+                <w:rFonts w:cs="Calibri"/>
+                <w:noProof/>
+              </w:rPr>
+              <w:t xml:space="preserve"> shall test </w:t>
+            </w:r>
+            <w:r>
+              <w:rPr>
+                <w:rFonts w:cs="Calibri"/>
+                <w:noProof/>
+              </w:rPr>
+              <w:t>Holding and Locking</w:t>
+            </w:r>
+            <w:r>
+              <w:rPr>
+                <w:rFonts w:cs="Calibri"/>
+                <w:noProof/>
+              </w:rPr>
+              <w:t xml:space="preserve"> inputs for their expected default and self-consistent states.</w:t>
+            </w:r>
+          </w:p>
+        </w:tc>
+      </w:tr>
+      <w:tr>
+        <w:trPr>
+          <w:cantSplit/>
+        </w:trPr>
+        <w:tc>
+          <w:tcPr>
+            <w:tcW w:w="2551" w:type="dxa"/>
+            <w:shd w:val="clear" w:color="auto" w:fill="auto"/>
+          </w:tcPr>
+          <w:p>
+            <w:pPr>
+              <w:pStyle w:val="NoSpacing"/>
+              <w:keepNext/>
+              <w:rPr>
+                <w:rFonts w:cs="Calibri"/>
+                <w:b/>
+                <w:noProof/>
+              </w:rPr>
+            </w:pPr>
+          </w:p>
+        </w:tc>
+        <w:tc>
+          <w:tcPr>
+            <w:tcW w:w="6803" w:type="dxa"/>
+            <w:shd w:val="clear" w:color="auto" w:fill="auto"/>
+          </w:tcPr>
+          <w:p>
+            <w:pPr>
+              <w:pStyle w:val="NoSpacing"/>
+              <w:keepNext/>
+              <w:rPr>
+                <w:rFonts w:cs="Calibri"/>
+                <w:noProof/>
+              </w:rPr>
+            </w:pPr>
+            <w:r>
+              <w:rPr>
+                <w:rFonts w:cs="Calibri"/>
+                <w:noProof/>
+              </w:rPr>
+              <w:t xml:space="preserve">Whenever </w:t>
+            </w:r>
+            <w:r>
+              <w:rPr>
+                <w:rFonts w:cs="Calibri"/>
+                <w:noProof/>
+              </w:rPr>
+              <w:t>IPT</w:t>
+            </w:r>
+            <w:r>
+              <w:rPr>
+                <w:rFonts w:cs="Calibri"/>
+                <w:noProof/>
+              </w:rPr>
+              <w:t xml:space="preserve"> detects a failure the relevant fault shall be logged calling the Failure_</w:t>
+            </w:r>
+            <w:r>
+              <w:rPr>
+                <w:rFonts w:cs="Calibri"/>
+                <w:noProof/>
+              </w:rPr>
+              <w:t>Log</w:t>
+            </w:r>
+            <w:r>
+              <w:rPr>
+                <w:rFonts w:cs="Calibri"/>
+                <w:noProof/>
+              </w:rPr>
+              <w:t xml:space="preserve"> operations.</w:t>
+            </w:r>
+          </w:p>
+        </w:tc>
+      </w:tr>
+      <w:tr>
+        <w:trPr>
+          <w:cantSplit/>
+        </w:trPr>
+        <w:tc>
+          <w:tcPr>
+            <w:tcW w:w="2551" w:type="dxa"/>
+            <w:shd w:val="clear" w:color="auto" w:fill="auto"/>
+          </w:tcPr>
+          <w:p>
+            <w:pPr>
+              <w:pStyle w:val="NoSpacing"/>
+              <w:keepNext/>
+              <w:rPr>
+                <w:rFonts w:cs="Calibri"/>
+                <w:b/>
+                <w:noProof/>
+              </w:rPr>
+            </w:pPr>
+          </w:p>
+        </w:tc>
+        <w:tc>
+          <w:tcPr>
+            <w:tcW w:w="6803" w:type="dxa"/>
+            <w:shd w:val="clear" w:color="auto" w:fill="auto"/>
+          </w:tcPr>
+          <w:p>
+            <w:pPr>
+              <w:pStyle w:val="NoSpacing"/>
+              <w:keepNext/>
+              <w:rPr>
+                <w:rFonts w:cs="Calibri"/>
+                <w:noProof/>
+              </w:rPr>
+            </w:pPr>
+            <w:r>
+              <w:rPr>
+                <w:rFonts w:cs="Calibri"/>
+                <w:noProof/>
+              </w:rPr>
+              <w:t>IPT</w:t>
+            </w:r>
+            <w:r>
+              <w:rPr>
+                <w:rFonts w:cs="Calibri"/>
+                <w:noProof/>
+              </w:rPr>
+              <w:t xml:space="preserve"> shall complete within </w:t>
+            </w:r>
+            <w:r>
+              <w:rPr>
+                <w:rFonts w:cs="Calibri"/>
+                <w:noProof/>
+              </w:rPr>
+              <w:t>3</w:t>
+            </w:r>
+            <w:r>
+              <w:rPr>
+                <w:rFonts w:cs="Calibri"/>
+                <w:noProof/>
+              </w:rPr>
+              <w:t xml:space="preserve"> </w:t>
+            </w:r>
+            <w:r>
+              <w:rPr>
+                <w:rFonts w:cs="Calibri"/>
+                <w:noProof/>
+              </w:rPr>
+              <w:t>minutes</w:t>
+            </w:r>
+            <w:r>
+              <w:rPr>
+                <w:rFonts w:cs="Calibri"/>
+                <w:noProof/>
+              </w:rPr>
+              <w:t xml:space="preserve"> from </w:t>
+            </w:r>
+            <w:r>
+              <w:rPr>
+                <w:rFonts w:cs="Calibri"/>
+                <w:noProof/>
+              </w:rPr>
+              <w:t>Control passover</w:t>
+            </w:r>
+            <w:r>
+              <w:rPr>
+                <w:rFonts w:cs="Calibri"/>
+                <w:noProof/>
+              </w:rPr>
+              <w:t>.</w:t>
+            </w:r>
+          </w:p>
+        </w:tc>
+      </w:tr>
+    </w:tbl>
     <w:p>
       <w:pPr>
         <w:pStyle w:val="Heading2"/>
-      </w:pPr>
-    </w:p>
+        <w:numPr>
+          <w:ilvl w:val="1"/>
+          <w:numId w:val="0"/>
+        </w:numPr>
+        <w:spacing w:before="200"/>
+        <w:ind w:left="576" w:hanging="576"/>
+      </w:pPr>
+      <w:bookmarkStart w:id="42" w:name="_Toc476131535"/>
+      <w:r>
+        <w:t>SPT</w:t>
+      </w:r>
+      <w:r>
+        <w:t xml:space="preserve"> Requirements</w:t>
+      </w:r>
+      <w:bookmarkEnd w:id="42"/>
+    </w:p>
+    <w:tbl>
+      <w:tblPr>
+        <w:tblW w:w="9354" w:type="dxa"/>
+        <w:tblBorders>
+          <w:top w:val="single" w:sz="4" w:space="0" w:color="auto"/>
+          <w:left w:val="single" w:sz="4" w:space="0" w:color="auto"/>
+          <w:bottom w:val="single" w:sz="4" w:space="0" w:color="auto"/>
+          <w:right w:val="single" w:sz="4" w:space="0" w:color="auto"/>
+          <w:insideH w:val="single" w:sz="4" w:space="0" w:color="auto"/>
+          <w:insideV w:val="single" w:sz="4" w:space="0" w:color="auto"/>
+        </w:tblBorders>
+        <w:tblLayout w:type="fixed"/>
+        <w:tblCellMar>
+          <w:top w:w="57" w:type="dxa"/>
+          <w:left w:w="57" w:type="dxa"/>
+          <w:bottom w:w="57" w:type="dxa"/>
+          <w:right w:w="57" w:type="dxa"/>
+        </w:tblCellMar>
+        <w:tblLook w:val="01E0" w:firstRow="1" w:lastRow="1" w:firstColumn="1" w:lastColumn="1" w:noHBand="0" w:noVBand="0"/>
+      </w:tblPr>
+      <w:tblGrid>
+        <w:gridCol w:w="2551"/>
+        <w:gridCol w:w="6803"/>
+      </w:tblGrid>
+      <w:tr>
+        <w:trPr>
+          <w:tblHeader/>
+        </w:trPr>
+        <w:tc>
+          <w:tcPr>
+            <w:tcW w:w="2551" w:type="dxa"/>
+            <w:shd w:val="clear" w:color="auto" w:fill="auto"/>
+          </w:tcPr>
+          <w:p>
+            <w:pPr>
+              <w:pStyle w:val="NoSpacing"/>
+              <w:keepNext/>
+              <w:rPr>
+                <w:rFonts w:cs="Calibri"/>
+                <w:b/>
+                <w:noProof/>
+              </w:rPr>
+            </w:pPr>
+          </w:p>
+        </w:tc>
+        <w:tc>
+          <w:tcPr>
+            <w:tcW w:w="6803" w:type="dxa"/>
+            <w:shd w:val="clear" w:color="auto" w:fill="auto"/>
+          </w:tcPr>
+          <w:p>
+            <w:pPr>
+              <w:pStyle w:val="NoSpacing"/>
+              <w:rPr>
+                <w:rFonts w:cs="Calibri"/>
+                <w:b/>
+                <w:noProof/>
+              </w:rPr>
+            </w:pPr>
+            <w:r>
+              <w:rPr>
+                <w:rFonts w:cs="Calibri"/>
+                <w:noProof/>
+              </w:rPr>
+              <w:t>IPT</w:t>
+            </w:r>
+            <w:r>
+              <w:rPr>
+                <w:rFonts w:cs="Calibri"/>
+                <w:noProof/>
+              </w:rPr>
+              <w:t xml:space="preserve"> shall be performed automatically and without any intervention of the user as soon as the </w:t>
+            </w:r>
+            <w:r>
+              <w:rPr>
+                <w:rFonts w:cs="Calibri"/>
+                <w:noProof/>
+              </w:rPr>
+              <w:t>IPT pass the minumum required locking safety checks.</w:t>
+            </w:r>
+          </w:p>
+        </w:tc>
+      </w:tr>
+      <w:tr>
+        <w:trPr>
+          <w:tblHeader/>
+        </w:trPr>
+        <w:tc>
+          <w:tcPr>
+            <w:tcW w:w="2551" w:type="dxa"/>
+            <w:shd w:val="clear" w:color="auto" w:fill="auto"/>
+          </w:tcPr>
+          <w:p>
+            <w:pPr>
+              <w:pStyle w:val="NoSpacing"/>
+              <w:keepNext/>
+              <w:rPr>
+                <w:rFonts w:cs="Calibri"/>
+                <w:b/>
+                <w:noProof/>
+              </w:rPr>
+            </w:pPr>
+          </w:p>
+        </w:tc>
+        <w:tc>
+          <w:tcPr>
+            <w:tcW w:w="6803" w:type="dxa"/>
+            <w:shd w:val="clear" w:color="auto" w:fill="auto"/>
+          </w:tcPr>
+          <w:p>
+            <w:pPr>
+              <w:pStyle w:val="NoSpacing"/>
+              <w:rPr>
+                <w:rFonts w:cs="Calibri"/>
+                <w:b/>
+                <w:noProof/>
+              </w:rPr>
+            </w:pPr>
+            <w:r>
+              <w:rPr>
+                <w:rFonts w:cs="Calibri"/>
+                <w:noProof/>
+              </w:rPr>
+              <w:t xml:space="preserve">The </w:t>
+            </w:r>
+            <w:r>
+              <w:rPr>
+                <w:rFonts w:cs="Calibri"/>
+                <w:noProof/>
+              </w:rPr>
+              <w:t>SPT</w:t>
+            </w:r>
+            <w:r>
+              <w:rPr>
+                <w:rFonts w:cs="Calibri"/>
+                <w:noProof/>
+              </w:rPr>
+              <w:t xml:space="preserve"> shall perform non-intrusive testing of the expected</w:t>
+            </w:r>
+            <w:r>
+              <w:rPr>
+                <w:rFonts w:cs="Calibri"/>
+                <w:noProof/>
+              </w:rPr>
+              <w:t xml:space="preserve"> flight path and relevant issues</w:t>
+            </w:r>
+            <w:r>
+              <w:rPr>
+                <w:rFonts w:cs="Calibri"/>
+                <w:noProof/>
+              </w:rPr>
+              <w:t xml:space="preserve"> of the</w:t>
+            </w:r>
+            <w:r>
+              <w:rPr>
+                <w:rFonts w:cs="Calibri"/>
+                <w:noProof/>
+              </w:rPr>
+              <w:t xml:space="preserve"> launch</w:t>
+            </w:r>
+            <w:r>
+              <w:rPr>
+                <w:rFonts w:cs="Calibri"/>
+                <w:noProof/>
+              </w:rPr>
+              <w:t xml:space="preserve"> release, </w:t>
+            </w:r>
+            <w:r>
+              <w:rPr>
+                <w:rFonts w:cs="Calibri"/>
+                <w:noProof/>
+              </w:rPr>
+              <w:t xml:space="preserve">emergency misfire </w:t>
+            </w:r>
+            <w:r>
+              <w:rPr>
+                <w:rFonts w:cs="Calibri"/>
+                <w:noProof/>
+              </w:rPr>
+              <w:t>and emergency jettison hardware interface</w:t>
+            </w:r>
+            <w:r>
+              <w:rPr>
+                <w:rFonts w:cs="Calibri"/>
+                <w:noProof/>
+              </w:rPr>
+              <w:t>.</w:t>
+            </w:r>
+          </w:p>
+        </w:tc>
+      </w:tr>
+      <w:tr>
+        <w:trPr>
+          <w:cantSplit/>
+        </w:trPr>
+        <w:tc>
+          <w:tcPr>
+            <w:tcW w:w="2551" w:type="dxa"/>
+            <w:shd w:val="clear" w:color="auto" w:fill="auto"/>
+          </w:tcPr>
+          <w:p>
+            <w:pPr>
+              <w:pStyle w:val="NoSpacing"/>
+              <w:keepNext/>
+              <w:rPr>
+                <w:rFonts w:cs="Calibri"/>
+                <w:b/>
+                <w:noProof/>
+              </w:rPr>
+            </w:pPr>
+          </w:p>
+        </w:tc>
+        <w:tc>
+          <w:tcPr>
+            <w:tcW w:w="6803" w:type="dxa"/>
+            <w:shd w:val="clear" w:color="auto" w:fill="auto"/>
+          </w:tcPr>
+          <w:p>
+            <w:pPr>
+              <w:pStyle w:val="NoSpacing"/>
+              <w:keepNext/>
+              <w:rPr>
+                <w:rFonts w:cs="Calibri"/>
+                <w:noProof/>
+              </w:rPr>
+            </w:pPr>
+            <w:r>
+              <w:rPr>
+                <w:rFonts w:cs="Calibri"/>
+                <w:noProof/>
+              </w:rPr>
+              <w:t>SPT</w:t>
+            </w:r>
+            <w:r>
+              <w:rPr>
+                <w:rFonts w:cs="Calibri"/>
+                <w:noProof/>
+              </w:rPr>
+              <w:t xml:space="preserve"> shall be </w:t>
+            </w:r>
+            <w:r>
+              <w:rPr>
+                <w:rFonts w:cs="Calibri"/>
+                <w:noProof/>
+              </w:rPr>
+              <w:t>run under guaranted time frame which is to be agreed upon flight path needs.</w:t>
+            </w:r>
+          </w:p>
+        </w:tc>
+      </w:tr>
+      <w:tr>
+        <w:trPr>
+          <w:cantSplit/>
+        </w:trPr>
+        <w:tc>
+          <w:tcPr>
+            <w:tcW w:w="2551" w:type="dxa"/>
+            <w:shd w:val="clear" w:color="auto" w:fill="auto"/>
+          </w:tcPr>
+          <w:p>
+            <w:pPr>
+              <w:pStyle w:val="NoSpacing"/>
+              <w:keepNext/>
+              <w:rPr>
+                <w:rFonts w:cs="Calibri"/>
+                <w:b/>
+                <w:noProof/>
+              </w:rPr>
+            </w:pPr>
+          </w:p>
+        </w:tc>
+        <w:tc>
+          <w:tcPr>
+            <w:tcW w:w="6803" w:type="dxa"/>
+            <w:shd w:val="clear" w:color="auto" w:fill="auto"/>
+          </w:tcPr>
+          <w:p>
+            <w:pPr>
+              <w:pStyle w:val="NoSpacing"/>
+              <w:keepNext/>
+              <w:rPr>
+                <w:rFonts w:cs="Calibri"/>
+                <w:noProof/>
+              </w:rPr>
+            </w:pPr>
+            <w:r>
+              <w:rPr>
+                <w:rFonts w:cs="Calibri"/>
+                <w:noProof/>
+              </w:rPr>
+              <w:t xml:space="preserve">Whenever </w:t>
+            </w:r>
+            <w:r>
+              <w:rPr>
+                <w:rFonts w:cs="Calibri"/>
+                <w:noProof/>
+              </w:rPr>
+              <w:t>SPT</w:t>
+            </w:r>
+            <w:r>
+              <w:rPr>
+                <w:rFonts w:cs="Calibri"/>
+                <w:noProof/>
+              </w:rPr>
+              <w:t xml:space="preserve"> detects a </w:t>
+            </w:r>
+            <w:r>
+              <w:rPr>
+                <w:rFonts w:cs="Calibri"/>
+                <w:noProof/>
+              </w:rPr>
+              <w:t xml:space="preserve">possible </w:t>
+            </w:r>
+            <w:r>
+              <w:rPr>
+                <w:rFonts w:cs="Calibri"/>
+                <w:noProof/>
+              </w:rPr>
+              <w:t xml:space="preserve">failure the relevant fault shall be logged calling the </w:t>
+            </w:r>
+            <w:r>
+              <w:rPr>
+                <w:rFonts w:cs="Calibri"/>
+                <w:noProof/>
+              </w:rPr>
+              <w:t>Failure_</w:t>
+            </w:r>
+            <w:r>
+              <w:rPr>
+                <w:rFonts w:cs="Calibri"/>
+                <w:noProof/>
+              </w:rPr>
+              <w:t>Log</w:t>
+            </w:r>
+            <w:r>
+              <w:rPr>
+                <w:rFonts w:cs="Calibri"/>
+                <w:noProof/>
+              </w:rPr>
+              <w:t xml:space="preserve"> </w:t>
+            </w:r>
+            <w:r>
+              <w:rPr>
+                <w:rFonts w:cs="Calibri"/>
+                <w:noProof/>
+              </w:rPr>
+              <w:t>operations.</w:t>
+            </w:r>
+          </w:p>
+        </w:tc>
+      </w:tr>
+    </w:tbl>
     <w:p>
       <w:pPr>
         <w:pStyle w:val="Heading2"/>
-      </w:pPr>
-    </w:p>
-    <w:p>
-      <w:pPr>
-        <w:pStyle w:val="Heading2"/>
-      </w:pPr>
-      <w:r>
-        <w:t>Appendix</w:t>
-      </w:r>
+        <w:numPr>
+          <w:ilvl w:val="1"/>
+          <w:numId w:val="0"/>
+        </w:numPr>
+        <w:spacing w:before="200"/>
+        <w:ind w:left="576" w:hanging="576"/>
+      </w:pPr>
+      <w:bookmarkStart w:id="43" w:name="_Toc476131536"/>
+      <w:r>
+        <w:t>LPT</w:t>
+      </w:r>
+      <w:r>
+        <w:t xml:space="preserve"> Requirements</w:t>
+      </w:r>
+      <w:bookmarkEnd w:id="43"/>
+    </w:p>
+    <w:tbl>
+      <w:tblPr>
+        <w:tblW w:w="9354" w:type="dxa"/>
+        <w:tblBorders>
+          <w:top w:val="single" w:sz="4" w:space="0" w:color="auto"/>
+          <w:left w:val="single" w:sz="4" w:space="0" w:color="auto"/>
+          <w:bottom w:val="single" w:sz="4" w:space="0" w:color="auto"/>
+          <w:right w:val="single" w:sz="4" w:space="0" w:color="auto"/>
+          <w:insideH w:val="single" w:sz="4" w:space="0" w:color="auto"/>
+          <w:insideV w:val="single" w:sz="4" w:space="0" w:color="auto"/>
+        </w:tblBorders>
+        <w:tblLayout w:type="fixed"/>
+        <w:tblCellMar>
+          <w:top w:w="57" w:type="dxa"/>
+          <w:left w:w="57" w:type="dxa"/>
+          <w:bottom w:w="57" w:type="dxa"/>
+          <w:right w:w="57" w:type="dxa"/>
+        </w:tblCellMar>
+        <w:tblLook w:val="01E0" w:firstRow="1" w:lastRow="1" w:firstColumn="1" w:lastColumn="1" w:noHBand="0" w:noVBand="0"/>
+      </w:tblPr>
+      <w:tblGrid>
+        <w:gridCol w:w="2551"/>
+        <w:gridCol w:w="6803"/>
+      </w:tblGrid>
+      <w:tr>
+        <w:trPr>
+          <w:tblHeader/>
+        </w:trPr>
+        <w:tc>
+          <w:tcPr>
+            <w:tcW w:w="2551" w:type="dxa"/>
+            <w:shd w:val="clear" w:color="auto" w:fill="auto"/>
+          </w:tcPr>
+          <w:p>
+            <w:pPr>
+              <w:pStyle w:val="NoSpacing"/>
+              <w:keepNext/>
+              <w:rPr>
+                <w:rFonts w:cs="Calibri"/>
+                <w:b/>
+                <w:noProof/>
+              </w:rPr>
+            </w:pPr>
+          </w:p>
+        </w:tc>
+        <w:tc>
+          <w:tcPr>
+            <w:tcW w:w="6803" w:type="dxa"/>
+            <w:shd w:val="clear" w:color="auto" w:fill="auto"/>
+          </w:tcPr>
+          <w:p>
+            <w:pPr>
+              <w:pStyle w:val="NoSpacing"/>
+              <w:keepNext/>
+              <w:rPr>
+                <w:rFonts w:cs="Calibri"/>
+                <w:b/>
+                <w:noProof/>
+              </w:rPr>
+            </w:pPr>
+            <w:r>
+              <w:rPr>
+                <w:rFonts w:cs="Calibri"/>
+                <w:noProof/>
+              </w:rPr>
+              <w:t>LPT</w:t>
+            </w:r>
+            <w:r>
+              <w:rPr>
+                <w:rFonts w:cs="Calibri"/>
+                <w:noProof/>
+              </w:rPr>
+              <w:t xml:space="preserve"> shall not </w:t>
+            </w:r>
+            <w:r>
+              <w:rPr>
+                <w:rFonts w:cs="Calibri"/>
+                <w:noProof/>
+              </w:rPr>
+              <w:t>run unless IPT and SPT pass over control.</w:t>
+            </w:r>
+          </w:p>
+        </w:tc>
+      </w:tr>
+      <w:tr>
+        <w:trPr>
+          <w:cantSplit/>
+        </w:trPr>
+        <w:tc>
+          <w:tcPr>
+            <w:tcW w:w="2551" w:type="dxa"/>
+            <w:shd w:val="clear" w:color="auto" w:fill="auto"/>
+          </w:tcPr>
+          <w:p>
+            <w:pPr>
+              <w:pStyle w:val="NoSpacing"/>
+              <w:keepNext/>
+              <w:rPr>
+                <w:rFonts w:cs="Calibri"/>
+                <w:b/>
+                <w:noProof/>
+              </w:rPr>
+            </w:pPr>
+          </w:p>
+        </w:tc>
+        <w:tc>
+          <w:tcPr>
+            <w:tcW w:w="6803" w:type="dxa"/>
+            <w:shd w:val="clear" w:color="auto" w:fill="auto"/>
+          </w:tcPr>
+          <w:p>
+            <w:pPr>
+              <w:pStyle w:val="NoSpacing"/>
+              <w:keepNext/>
+              <w:rPr>
+                <w:rFonts w:cs="Calibri"/>
+                <w:noProof/>
+              </w:rPr>
+            </w:pPr>
+            <w:r>
+              <w:rPr>
+                <w:rFonts w:cs="Calibri"/>
+                <w:noProof/>
+              </w:rPr>
+              <w:t>LPT</w:t>
+            </w:r>
+            <w:r>
+              <w:rPr>
+                <w:rFonts w:cs="Calibri"/>
+                <w:noProof/>
+              </w:rPr>
+              <w:t xml:space="preserve"> shall complete within </w:t>
+            </w:r>
+            <w:r>
+              <w:rPr>
+                <w:rFonts w:cs="Calibri"/>
+                <w:noProof/>
+              </w:rPr>
+              <w:t>given timeframe.</w:t>
+            </w:r>
+          </w:p>
+        </w:tc>
+      </w:tr>
+      <w:tr>
+        <w:trPr>
+          <w:cantSplit/>
+        </w:trPr>
+        <w:tc>
+          <w:tcPr>
+            <w:tcW w:w="2551" w:type="dxa"/>
+            <w:shd w:val="clear" w:color="auto" w:fill="auto"/>
+          </w:tcPr>
+          <w:p>
+            <w:pPr>
+              <w:pStyle w:val="NoSpacing"/>
+              <w:keepNext/>
+              <w:rPr>
+                <w:rFonts w:cs="Calibri"/>
+                <w:b/>
+                <w:noProof/>
+              </w:rPr>
+            </w:pPr>
+          </w:p>
+        </w:tc>
+        <w:tc>
+          <w:tcPr>
+            <w:tcW w:w="6803" w:type="dxa"/>
+            <w:shd w:val="clear" w:color="auto" w:fill="auto"/>
+          </w:tcPr>
+          <w:p>
+            <w:pPr>
+              <w:pStyle w:val="NoSpacing"/>
+              <w:keepNext/>
+              <w:rPr>
+                <w:rFonts w:cs="Calibri"/>
+                <w:noProof/>
+              </w:rPr>
+            </w:pPr>
+            <w:r>
+              <w:rPr>
+                <w:rFonts w:cs="Calibri"/>
+                <w:noProof/>
+              </w:rPr>
+              <w:t xml:space="preserve">Whenever </w:t>
+            </w:r>
+            <w:r>
+              <w:rPr>
+                <w:rFonts w:cs="Calibri"/>
+                <w:noProof/>
+              </w:rPr>
+              <w:t>LPT</w:t>
+            </w:r>
+            <w:r>
+              <w:rPr>
+                <w:rFonts w:cs="Calibri"/>
+                <w:noProof/>
+              </w:rPr>
+              <w:t xml:space="preserve"> detects a failure the relevant fault shall be logged calling the Failure_</w:t>
+            </w:r>
+            <w:r>
+              <w:rPr>
+                <w:rFonts w:cs="Calibri"/>
+                <w:noProof/>
+              </w:rPr>
+              <w:t>Log</w:t>
+            </w:r>
+            <w:r>
+              <w:rPr>
+                <w:rFonts w:cs="Calibri"/>
+                <w:noProof/>
+              </w:rPr>
+              <w:t xml:space="preserve"> operations.</w:t>
+            </w:r>
+          </w:p>
+        </w:tc>
+      </w:tr>
+      <w:tr>
+        <w:trPr>
+          <w:cantSplit/>
+        </w:trPr>
+        <w:tc>
+          <w:tcPr>
+            <w:tcW w:w="2551" w:type="dxa"/>
+            <w:shd w:val="clear" w:color="auto" w:fill="auto"/>
+          </w:tcPr>
+          <w:p>
+            <w:pPr>
+              <w:pStyle w:val="NoSpacing"/>
+              <w:keepNext/>
+              <w:rPr>
+                <w:rFonts w:cs="Calibri"/>
+                <w:b/>
+                <w:noProof/>
+              </w:rPr>
+            </w:pPr>
+          </w:p>
+        </w:tc>
+        <w:tc>
+          <w:tcPr>
+            <w:tcW w:w="6803" w:type="dxa"/>
+            <w:shd w:val="clear" w:color="auto" w:fill="auto"/>
+          </w:tcPr>
+          <w:p>
+            <w:pPr>
+              <w:pStyle w:val="NoSpacing"/>
+              <w:keepNext/>
+              <w:rPr>
+                <w:rFonts w:cs="Calibri"/>
+                <w:noProof/>
+              </w:rPr>
+            </w:pPr>
+            <w:r>
+              <w:rPr>
+                <w:rFonts w:cs="Calibri"/>
+                <w:noProof/>
+              </w:rPr>
+              <w:t>LPT will run when access to fire has been given and all other checks are at the given threshold.</w:t>
+            </w:r>
+          </w:p>
+        </w:tc>
+      </w:tr>
       <w:bookmarkEnd w:id="21"/>
       <w:bookmarkEnd w:id="22"/>
-    </w:p>
-    <w:p>
-      <w:pPr>
-        <w:spacing w:after="0" w:line="240" w:lineRule="auto"/>
+    </w:tbl>
+    <w:p>
+      <w:pPr>
+        <w:pStyle w:val="Heading2"/>
+        <w:numPr>
+          <w:ilvl w:val="1"/>
+          <w:numId w:val="0"/>
+        </w:numPr>
+        <w:spacing w:before="200"/>
+        <w:ind w:left="576" w:hanging="576"/>
+      </w:pPr>
+    </w:p>
+    <w:p>
+      <w:pPr>
+        <w:pStyle w:val="Heading2"/>
+        <w:numPr>
+          <w:ilvl w:val="1"/>
+          <w:numId w:val="0"/>
+        </w:numPr>
+        <w:spacing w:before="200"/>
+        <w:ind w:left="576" w:hanging="576"/>
+      </w:pPr>
+    </w:p>
+    <w:p>
+      <w:pPr>
+        <w:pStyle w:val="Heading2"/>
+        <w:numPr>
+          <w:ilvl w:val="1"/>
+          <w:numId w:val="0"/>
+        </w:numPr>
+        <w:spacing w:before="200"/>
+        <w:ind w:left="576" w:hanging="576"/>
+      </w:pPr>
+    </w:p>
+    <w:p>
+      <w:pPr>
+        <w:pStyle w:val="Heading2"/>
+        <w:numPr>
+          <w:ilvl w:val="1"/>
+          <w:numId w:val="0"/>
+        </w:numPr>
+        <w:spacing w:before="200"/>
+        <w:ind w:left="576" w:hanging="576"/>
+      </w:pPr>
+      <w:r>
+        <w:lastRenderedPageBreak/>
+        <w:t>FPT Requirements</w:t>
+      </w:r>
+    </w:p>
+    <w:p>
+      <w:pPr>
+        <w:pStyle w:val="Heading2"/>
         <w:rPr>
-          <w:rFonts w:ascii="Calibri" w:eastAsia="Times New Roman" w:hAnsi="Calibri" w:cs="Times New Roman"/>
-          <w:color w:val="000000"/>
+          <w:rFonts w:asciiTheme="minorHAnsi" w:eastAsiaTheme="minorEastAsia" w:hAnsiTheme="minorHAnsi" w:cstheme="minorBidi"/>
+          <w:b w:val="0"/>
+          <w:sz w:val="22"/>
+          <w:szCs w:val="22"/>
         </w:rPr>
       </w:pPr>
     </w:p>
-    <w:p>
-      <w:pPr>
-        <w:spacing w:after="0" w:line="240" w:lineRule="auto"/>
-        <w:rPr>
-          <w:rFonts w:ascii="Calibri" w:eastAsia="Times New Roman" w:hAnsi="Calibri" w:cs="Times New Roman"/>
-          <w:color w:val="000000"/>
-        </w:rPr>
-      </w:pPr>
-    </w:p>
-    <w:p>
-      <w:pPr>
-        <w:spacing w:after="0" w:line="240" w:lineRule="auto"/>
-        <w:rPr>
-          <w:rFonts w:ascii="Calibri" w:eastAsia="Times New Roman" w:hAnsi="Calibri" w:cs="Times New Roman"/>
-          <w:color w:val="000000"/>
-        </w:rPr>
-      </w:pPr>
-    </w:p>
-    <w:p>
-      <w:pPr>
-        <w:pStyle w:val="Heading2"/>
-      </w:pPr>
-      <w:r>
-        <w:t>References</w:t>
-      </w:r>
-    </w:p>
-    <w:p>
-      <w:r>
-        <w:t xml:space="preserve">1 – Software Development Life Cycles - </w:t>
-      </w:r>
-      <w:hyperlink r:id="rId12" w:history="1">
-        <w:r>
-          <w:rPr>
-            <w:rStyle w:val="Hyperlink"/>
-          </w:rPr>
-          <w:t>https://melsatar.blog/2012/03/15/software-development-life-cycle-models-and-methodologies/</w:t>
-        </w:r>
-      </w:hyperlink>
-    </w:p>
-    <w:p>
-      <w:r>
-        <w:t>2</w:t>
-      </w:r>
-      <w:r>
-        <w:t xml:space="preserve"> – Waterfall SDLC - </w:t>
-      </w:r>
-      <w:hyperlink r:id="rId13" w:history="1">
-        <w:r>
-          <w:rPr>
-            <w:rStyle w:val="Hyperlink"/>
-          </w:rPr>
-          <w:t>https://www.tutorialspoint.com/sdlc/sdlc_waterfall_model.htm</w:t>
-        </w:r>
-      </w:hyperlink>
-      <w:r>
-        <w:t xml:space="preserve"> </w:t>
-      </w:r>
-    </w:p>
-    <w:p>
-      <w:r>
-        <w:t xml:space="preserve">3 – V-Shaped SDLC - </w:t>
-      </w:r>
-      <w:r>
-        <w:t>http://er.yuvayana.org/sdlc-v-shaped-model-design-phase-applications-advantages-and-disadvantages/</w:t>
-      </w:r>
-    </w:p>
-    <w:p>
-      <w:r>
-        <w:t>4</w:t>
-      </w:r>
-      <w:r>
-        <w:t xml:space="preserve"> - </w:t>
-      </w:r>
-    </w:p>
+    <w:tbl>
+      <w:tblPr>
+        <w:tblW w:w="9354" w:type="dxa"/>
+        <w:tblBorders>
+          <w:top w:val="single" w:sz="4" w:space="0" w:color="auto"/>
+          <w:left w:val="single" w:sz="4" w:space="0" w:color="auto"/>
+          <w:bottom w:val="single" w:sz="4" w:space="0" w:color="auto"/>
+          <w:right w:val="single" w:sz="4" w:space="0" w:color="auto"/>
+          <w:insideH w:val="single" w:sz="4" w:space="0" w:color="auto"/>
+          <w:insideV w:val="single" w:sz="4" w:space="0" w:color="auto"/>
+        </w:tblBorders>
+        <w:tblLayout w:type="fixed"/>
+        <w:tblCellMar>
+          <w:top w:w="57" w:type="dxa"/>
+          <w:left w:w="57" w:type="dxa"/>
+          <w:bottom w:w="57" w:type="dxa"/>
+          <w:right w:w="57" w:type="dxa"/>
+        </w:tblCellMar>
+        <w:tblLook w:val="01E0" w:firstRow="1" w:lastRow="1" w:firstColumn="1" w:lastColumn="1" w:noHBand="0" w:noVBand="0"/>
+      </w:tblPr>
+      <w:tblGrid>
+        <w:gridCol w:w="2551"/>
+        <w:gridCol w:w="6803"/>
+      </w:tblGrid>
+      <w:tr>
+        <w:trPr>
+          <w:tblHeader/>
+        </w:trPr>
+        <w:tc>
+          <w:tcPr>
+            <w:tcW w:w="2551" w:type="dxa"/>
+            <w:shd w:val="clear" w:color="auto" w:fill="auto"/>
+          </w:tcPr>
+          <w:p>
+            <w:pPr>
+              <w:pStyle w:val="NoSpacing"/>
+              <w:keepNext/>
+              <w:rPr>
+                <w:rFonts w:cs="Calibri"/>
+                <w:b/>
+                <w:noProof/>
+              </w:rPr>
+            </w:pPr>
+          </w:p>
+        </w:tc>
+        <w:tc>
+          <w:tcPr>
+            <w:tcW w:w="6803" w:type="dxa"/>
+            <w:shd w:val="clear" w:color="auto" w:fill="auto"/>
+          </w:tcPr>
+          <w:p>
+            <w:pPr>
+              <w:pStyle w:val="NoSpacing"/>
+              <w:keepNext/>
+              <w:rPr>
+                <w:rFonts w:cs="Calibri"/>
+                <w:b/>
+                <w:noProof/>
+              </w:rPr>
+            </w:pPr>
+            <w:r>
+              <w:rPr>
+                <w:rFonts w:cs="Calibri"/>
+                <w:noProof/>
+              </w:rPr>
+              <w:t>FPT</w:t>
+            </w:r>
+            <w:r>
+              <w:rPr>
+                <w:rFonts w:cs="Calibri"/>
+                <w:noProof/>
+              </w:rPr>
+              <w:t xml:space="preserve"> shall not </w:t>
+            </w:r>
+            <w:r>
+              <w:rPr>
+                <w:rFonts w:cs="Calibri"/>
+                <w:noProof/>
+              </w:rPr>
+              <w:t xml:space="preserve">run unless LPT passes the </w:t>
+            </w:r>
+            <w:r>
+              <w:rPr>
+                <w:rFonts w:cs="Calibri"/>
+                <w:noProof/>
+              </w:rPr>
+              <w:t>main sequence events.</w:t>
+            </w:r>
+          </w:p>
+        </w:tc>
+      </w:tr>
+      <w:tr>
+        <w:trPr>
+          <w:cantSplit/>
+        </w:trPr>
+        <w:tc>
+          <w:tcPr>
+            <w:tcW w:w="2551" w:type="dxa"/>
+            <w:shd w:val="clear" w:color="auto" w:fill="auto"/>
+          </w:tcPr>
+          <w:p>
+            <w:pPr>
+              <w:pStyle w:val="NoSpacing"/>
+              <w:keepNext/>
+              <w:rPr>
+                <w:rFonts w:cs="Calibri"/>
+                <w:b/>
+                <w:noProof/>
+              </w:rPr>
+            </w:pPr>
+          </w:p>
+        </w:tc>
+        <w:tc>
+          <w:tcPr>
+            <w:tcW w:w="6803" w:type="dxa"/>
+            <w:shd w:val="clear" w:color="auto" w:fill="auto"/>
+          </w:tcPr>
+          <w:p>
+            <w:pPr>
+              <w:pStyle w:val="NoSpacing"/>
+              <w:keepNext/>
+              <w:rPr>
+                <w:rFonts w:cs="Calibri"/>
+                <w:noProof/>
+              </w:rPr>
+            </w:pPr>
+            <w:r>
+              <w:rPr>
+                <w:rFonts w:cs="Calibri"/>
+                <w:noProof/>
+              </w:rPr>
+              <w:t>FPT</w:t>
+            </w:r>
+            <w:r>
+              <w:rPr>
+                <w:rFonts w:cs="Calibri"/>
+                <w:noProof/>
+              </w:rPr>
+              <w:t xml:space="preserve"> shall complete within </w:t>
+            </w:r>
+            <w:r>
+              <w:rPr>
+                <w:rFonts w:cs="Calibri"/>
+                <w:noProof/>
+              </w:rPr>
+              <w:t>the given SPT timeframe.</w:t>
+            </w:r>
+          </w:p>
+        </w:tc>
+      </w:tr>
+      <w:tr>
+        <w:trPr>
+          <w:cantSplit/>
+        </w:trPr>
+        <w:tc>
+          <w:tcPr>
+            <w:tcW w:w="2551" w:type="dxa"/>
+            <w:shd w:val="clear" w:color="auto" w:fill="auto"/>
+          </w:tcPr>
+          <w:p>
+            <w:pPr>
+              <w:pStyle w:val="NoSpacing"/>
+              <w:keepNext/>
+              <w:rPr>
+                <w:rFonts w:cs="Calibri"/>
+                <w:b/>
+                <w:noProof/>
+              </w:rPr>
+            </w:pPr>
+          </w:p>
+        </w:tc>
+        <w:tc>
+          <w:tcPr>
+            <w:tcW w:w="6803" w:type="dxa"/>
+            <w:shd w:val="clear" w:color="auto" w:fill="auto"/>
+          </w:tcPr>
+          <w:p>
+            <w:pPr>
+              <w:pStyle w:val="NoSpacing"/>
+              <w:keepNext/>
+              <w:rPr>
+                <w:rFonts w:cs="Calibri"/>
+                <w:noProof/>
+              </w:rPr>
+            </w:pPr>
+            <w:r>
+              <w:rPr>
+                <w:rFonts w:cs="Calibri"/>
+                <w:noProof/>
+              </w:rPr>
+              <w:t xml:space="preserve">Whenever </w:t>
+            </w:r>
+            <w:r>
+              <w:rPr>
+                <w:rFonts w:cs="Calibri"/>
+                <w:noProof/>
+              </w:rPr>
+              <w:t>FPT</w:t>
+            </w:r>
+            <w:r>
+              <w:rPr>
+                <w:rFonts w:cs="Calibri"/>
+                <w:noProof/>
+              </w:rPr>
+              <w:t xml:space="preserve"> detects a failure the relevant fault shall be logged calling the Failure_</w:t>
+            </w:r>
+            <w:r>
+              <w:rPr>
+                <w:rFonts w:cs="Calibri"/>
+                <w:noProof/>
+              </w:rPr>
+              <w:t>Log</w:t>
+            </w:r>
+            <w:r>
+              <w:rPr>
+                <w:rFonts w:cs="Calibri"/>
+                <w:noProof/>
+              </w:rPr>
+              <w:t xml:space="preserve"> operations.</w:t>
+            </w:r>
+          </w:p>
+        </w:tc>
+      </w:tr>
+      <w:tr>
+        <w:trPr>
+          <w:cantSplit/>
+        </w:trPr>
+        <w:tc>
+          <w:tcPr>
+            <w:tcW w:w="2551" w:type="dxa"/>
+            <w:shd w:val="clear" w:color="auto" w:fill="auto"/>
+          </w:tcPr>
+          <w:p>
+            <w:pPr>
+              <w:pStyle w:val="NoSpacing"/>
+              <w:keepNext/>
+              <w:rPr>
+                <w:rFonts w:cs="Calibri"/>
+                <w:b/>
+                <w:noProof/>
+              </w:rPr>
+            </w:pPr>
+          </w:p>
+        </w:tc>
+        <w:tc>
+          <w:tcPr>
+            <w:tcW w:w="6803" w:type="dxa"/>
+            <w:shd w:val="clear" w:color="auto" w:fill="auto"/>
+          </w:tcPr>
+          <w:p>
+            <w:pPr>
+              <w:pStyle w:val="NoSpacing"/>
+              <w:keepNext/>
+              <w:rPr>
+                <w:rFonts w:cs="Calibri"/>
+                <w:noProof/>
+              </w:rPr>
+            </w:pPr>
+            <w:r>
+              <w:rPr>
+                <w:rFonts w:cs="Calibri"/>
+                <w:noProof/>
+              </w:rPr>
+              <w:t xml:space="preserve">FPT will run </w:t>
+            </w:r>
+            <w:r>
+              <w:rPr>
+                <w:rFonts w:cs="Calibri"/>
+                <w:noProof/>
+              </w:rPr>
+              <w:t>when LPT passes over control.</w:t>
+            </w:r>
+          </w:p>
+        </w:tc>
+      </w:tr>
+    </w:tbl>
     <w:p/>
     <w:sectPr>
-      <w:headerReference w:type="even" r:id="rId14"/>
-      <w:headerReference w:type="default" r:id="rId15"/>
-      <w:footerReference w:type="even" r:id="rId16"/>
-      <w:footerReference w:type="default" r:id="rId17"/>
-      <w:footerReference w:type="first" r:id="rId18"/>
+      <w:headerReference w:type="even" r:id="rId12"/>
+      <w:headerReference w:type="default" r:id="rId13"/>
+      <w:footerReference w:type="even" r:id="rId14"/>
+      <w:footerReference w:type="default" r:id="rId15"/>
+      <w:footerReference w:type="first" r:id="rId16"/>
       <w:pgSz w:w="11906" w:h="16838"/>
       <w:pgMar w:top="851" w:right="1440" w:bottom="1440" w:left="1440" w:header="340" w:footer="708" w:gutter="0"/>
       <w:cols w:space="708"/>
@@ -2354,7 +4989,7 @@
 </file>
 
 <file path=word/endnotes.xml><?xml version="1.0" encoding="utf-8"?>
-<w:endnotes xmlns:wpc="http://schemas.microsoft.com/office/word/2010/wordprocessingCanvas" xmlns:cx="http://schemas.microsoft.com/office/drawing/2014/chartex" xmlns:cx1="http://schemas.microsoft.com/office/drawing/2015/9/8/chartex" xmlns:mc="http://schemas.openxmlformats.org/markup-compatibility/2006" xmlns:o="urn:schemas-microsoft-com:office:office" xmlns:r="http://schemas.openxmlformats.org/officeDocument/2006/relationships" xmlns:m="http://schemas.openxmlformats.org/officeDocument/2006/math" xmlns:v="urn:schemas-microsoft-com:vml" xmlns:wp14="http://schemas.microsoft.com/office/word/2010/wordprocessingDrawing" xmlns:wp="http://schemas.openxmlformats.org/drawingml/2006/wordprocessingDrawing" xmlns:w10="urn:schemas-microsoft-com:office:word" xmlns:w="http://schemas.openxmlformats.org/wordprocessingml/2006/main" xmlns:w14="http://schemas.microsoft.com/office/word/2010/wordml" xmlns:w15="http://schemas.microsoft.com/office/word/2012/wordml" xmlns:w16se="http://schemas.microsoft.com/office/word/2015/wordml/symex" xmlns:wpg="http://schemas.microsoft.com/office/word/2010/wordprocessingGroup" xmlns:wpi="http://schemas.microsoft.com/office/word/2010/wordprocessingInk" xmlns:wne="http://schemas.microsoft.com/office/word/2006/wordml" xmlns:wps="http://schemas.microsoft.com/office/word/2010/wordprocessingShape" mc:Ignorable="w14 w15 w16se wp14">
+<w:endnotes xmlns:wpc="http://schemas.microsoft.com/office/word/2010/wordprocessingCanvas" xmlns:cx="http://schemas.microsoft.com/office/drawing/2014/chartex" xmlns:cx1="http://schemas.microsoft.com/office/drawing/2015/9/8/chartex" xmlns:cx2="http://schemas.microsoft.com/office/drawing/2015/10/21/chartex" xmlns:cx3="http://schemas.microsoft.com/office/drawing/2016/5/9/chartex" xmlns:cx4="http://schemas.microsoft.com/office/drawing/2016/5/10/chartex" xmlns:cx5="http://schemas.microsoft.com/office/drawing/2016/5/11/chartex" xmlns:cx6="http://schemas.microsoft.com/office/drawing/2016/5/12/chartex" xmlns:cx7="http://schemas.microsoft.com/office/drawing/2016/5/13/chartex" xmlns:cx8="http://schemas.microsoft.com/office/drawing/2016/5/14/chartex" xmlns:mc="http://schemas.openxmlformats.org/markup-compatibility/2006" xmlns:aink="http://schemas.microsoft.com/office/drawing/2016/ink" xmlns:am3d="http://schemas.microsoft.com/office/drawing/2017/model3d" xmlns:o="urn:schemas-microsoft-com:office:office" xmlns:r="http://schemas.openxmlformats.org/officeDocument/2006/relationships" xmlns:m="http://schemas.openxmlformats.org/officeDocument/2006/math" xmlns:v="urn:schemas-microsoft-com:vml" xmlns:wp14="http://schemas.microsoft.com/office/word/2010/wordprocessingDrawing" xmlns:wp="http://schemas.openxmlformats.org/drawingml/2006/wordprocessingDrawing" xmlns:w10="urn:schemas-microsoft-com:office:word" xmlns:w="http://schemas.openxmlformats.org/wordprocessingml/2006/main" xmlns:w14="http://schemas.microsoft.com/office/word/2010/wordml" xmlns:w15="http://schemas.microsoft.com/office/word/2012/wordml" xmlns:w16cid="http://schemas.microsoft.com/office/word/2016/wordml/cid" xmlns:w16se="http://schemas.microsoft.com/office/word/2015/wordml/symex" xmlns:wpg="http://schemas.microsoft.com/office/word/2010/wordprocessingGroup" xmlns:wpi="http://schemas.microsoft.com/office/word/2010/wordprocessingInk" xmlns:wne="http://schemas.microsoft.com/office/word/2006/wordml" xmlns:wps="http://schemas.microsoft.com/office/word/2010/wordprocessingShape" mc:Ignorable="w14 w15 w16se w16cid wp14">
   <w:endnote w:type="separator" w:id="-1">
     <w:p>
       <w:pPr>
@@ -2379,7 +5014,7 @@
 </file>
 
 <file path=word/footer1.xml><?xml version="1.0" encoding="utf-8"?>
-<w:ftr xmlns:wpc="http://schemas.microsoft.com/office/word/2010/wordprocessingCanvas" xmlns:cx="http://schemas.microsoft.com/office/drawing/2014/chartex" xmlns:cx1="http://schemas.microsoft.com/office/drawing/2015/9/8/chartex" xmlns:mc="http://schemas.openxmlformats.org/markup-compatibility/2006" xmlns:o="urn:schemas-microsoft-com:office:office" xmlns:r="http://schemas.openxmlformats.org/officeDocument/2006/relationships" xmlns:m="http://schemas.openxmlformats.org/officeDocument/2006/math" xmlns:v="urn:schemas-microsoft-com:vml" xmlns:wp14="http://schemas.microsoft.com/office/word/2010/wordprocessingDrawing" xmlns:wp="http://schemas.openxmlformats.org/drawingml/2006/wordprocessingDrawing" xmlns:w10="urn:schemas-microsoft-com:office:word" xmlns:w="http://schemas.openxmlformats.org/wordprocessingml/2006/main" xmlns:w14="http://schemas.microsoft.com/office/word/2010/wordml" xmlns:w15="http://schemas.microsoft.com/office/word/2012/wordml" xmlns:w16se="http://schemas.microsoft.com/office/word/2015/wordml/symex" xmlns:wpg="http://schemas.microsoft.com/office/word/2010/wordprocessingGroup" xmlns:wpi="http://schemas.microsoft.com/office/word/2010/wordprocessingInk" xmlns:wne="http://schemas.microsoft.com/office/word/2006/wordml" xmlns:wps="http://schemas.microsoft.com/office/word/2010/wordprocessingShape" mc:Ignorable="w14 w15 w16se wp14">
+<w:ftr xmlns:wpc="http://schemas.microsoft.com/office/word/2010/wordprocessingCanvas" xmlns:cx="http://schemas.microsoft.com/office/drawing/2014/chartex" xmlns:cx1="http://schemas.microsoft.com/office/drawing/2015/9/8/chartex" xmlns:cx2="http://schemas.microsoft.com/office/drawing/2015/10/21/chartex" xmlns:cx3="http://schemas.microsoft.com/office/drawing/2016/5/9/chartex" xmlns:cx4="http://schemas.microsoft.com/office/drawing/2016/5/10/chartex" xmlns:cx5="http://schemas.microsoft.com/office/drawing/2016/5/11/chartex" xmlns:cx6="http://schemas.microsoft.com/office/drawing/2016/5/12/chartex" xmlns:cx7="http://schemas.microsoft.com/office/drawing/2016/5/13/chartex" xmlns:cx8="http://schemas.microsoft.com/office/drawing/2016/5/14/chartex" xmlns:mc="http://schemas.openxmlformats.org/markup-compatibility/2006" xmlns:aink="http://schemas.microsoft.com/office/drawing/2016/ink" xmlns:am3d="http://schemas.microsoft.com/office/drawing/2017/model3d" xmlns:o="urn:schemas-microsoft-com:office:office" xmlns:r="http://schemas.openxmlformats.org/officeDocument/2006/relationships" xmlns:m="http://schemas.openxmlformats.org/officeDocument/2006/math" xmlns:v="urn:schemas-microsoft-com:vml" xmlns:wp14="http://schemas.microsoft.com/office/word/2010/wordprocessingDrawing" xmlns:wp="http://schemas.openxmlformats.org/drawingml/2006/wordprocessingDrawing" xmlns:w10="urn:schemas-microsoft-com:office:word" xmlns:w="http://schemas.openxmlformats.org/wordprocessingml/2006/main" xmlns:w14="http://schemas.microsoft.com/office/word/2010/wordml" xmlns:w15="http://schemas.microsoft.com/office/word/2012/wordml" xmlns:w16cid="http://schemas.microsoft.com/office/word/2016/wordml/cid" xmlns:w16se="http://schemas.microsoft.com/office/word/2015/wordml/symex" xmlns:wpg="http://schemas.microsoft.com/office/word/2010/wordprocessingGroup" xmlns:wpi="http://schemas.microsoft.com/office/word/2010/wordprocessingInk" xmlns:wne="http://schemas.microsoft.com/office/word/2006/wordml" xmlns:wps="http://schemas.microsoft.com/office/word/2010/wordprocessingShape" mc:Ignorable="w14 w15 w16se w16cid wp14">
   <w:sdt>
     <w:sdtPr>
       <w:id w:val="676469558"/>
@@ -2453,7 +5088,7 @@
 </file>
 
 <file path=word/footer2.xml><?xml version="1.0" encoding="utf-8"?>
-<w:ftr xmlns:wpc="http://schemas.microsoft.com/office/word/2010/wordprocessingCanvas" xmlns:cx="http://schemas.microsoft.com/office/drawing/2014/chartex" xmlns:cx1="http://schemas.microsoft.com/office/drawing/2015/9/8/chartex" xmlns:mc="http://schemas.openxmlformats.org/markup-compatibility/2006" xmlns:o="urn:schemas-microsoft-com:office:office" xmlns:r="http://schemas.openxmlformats.org/officeDocument/2006/relationships" xmlns:m="http://schemas.openxmlformats.org/officeDocument/2006/math" xmlns:v="urn:schemas-microsoft-com:vml" xmlns:wp14="http://schemas.microsoft.com/office/word/2010/wordprocessingDrawing" xmlns:wp="http://schemas.openxmlformats.org/drawingml/2006/wordprocessingDrawing" xmlns:w10="urn:schemas-microsoft-com:office:word" xmlns:w="http://schemas.openxmlformats.org/wordprocessingml/2006/main" xmlns:w14="http://schemas.microsoft.com/office/word/2010/wordml" xmlns:w15="http://schemas.microsoft.com/office/word/2012/wordml" xmlns:w16se="http://schemas.microsoft.com/office/word/2015/wordml/symex" xmlns:wpg="http://schemas.microsoft.com/office/word/2010/wordprocessingGroup" xmlns:wpi="http://schemas.microsoft.com/office/word/2010/wordprocessingInk" xmlns:wne="http://schemas.microsoft.com/office/word/2006/wordml" xmlns:wps="http://schemas.microsoft.com/office/word/2010/wordprocessingShape" mc:Ignorable="w14 w15 w16se wp14">
+<w:ftr xmlns:wpc="http://schemas.microsoft.com/office/word/2010/wordprocessingCanvas" xmlns:cx="http://schemas.microsoft.com/office/drawing/2014/chartex" xmlns:cx1="http://schemas.microsoft.com/office/drawing/2015/9/8/chartex" xmlns:cx2="http://schemas.microsoft.com/office/drawing/2015/10/21/chartex" xmlns:cx3="http://schemas.microsoft.com/office/drawing/2016/5/9/chartex" xmlns:cx4="http://schemas.microsoft.com/office/drawing/2016/5/10/chartex" xmlns:cx5="http://schemas.microsoft.com/office/drawing/2016/5/11/chartex" xmlns:cx6="http://schemas.microsoft.com/office/drawing/2016/5/12/chartex" xmlns:cx7="http://schemas.microsoft.com/office/drawing/2016/5/13/chartex" xmlns:cx8="http://schemas.microsoft.com/office/drawing/2016/5/14/chartex" xmlns:mc="http://schemas.openxmlformats.org/markup-compatibility/2006" xmlns:aink="http://schemas.microsoft.com/office/drawing/2016/ink" xmlns:am3d="http://schemas.microsoft.com/office/drawing/2017/model3d" xmlns:o="urn:schemas-microsoft-com:office:office" xmlns:r="http://schemas.openxmlformats.org/officeDocument/2006/relationships" xmlns:m="http://schemas.openxmlformats.org/officeDocument/2006/math" xmlns:v="urn:schemas-microsoft-com:vml" xmlns:wp14="http://schemas.microsoft.com/office/word/2010/wordprocessingDrawing" xmlns:wp="http://schemas.openxmlformats.org/drawingml/2006/wordprocessingDrawing" xmlns:w10="urn:schemas-microsoft-com:office:word" xmlns:w="http://schemas.openxmlformats.org/wordprocessingml/2006/main" xmlns:w14="http://schemas.microsoft.com/office/word/2010/wordml" xmlns:w15="http://schemas.microsoft.com/office/word/2012/wordml" xmlns:w16cid="http://schemas.microsoft.com/office/word/2016/wordml/cid" xmlns:w16se="http://schemas.microsoft.com/office/word/2015/wordml/symex" xmlns:wpg="http://schemas.microsoft.com/office/word/2010/wordprocessingGroup" xmlns:wpi="http://schemas.microsoft.com/office/word/2010/wordprocessingInk" xmlns:wne="http://schemas.microsoft.com/office/word/2006/wordml" xmlns:wps="http://schemas.microsoft.com/office/word/2010/wordprocessingShape" mc:Ignorable="w14 w15 w16se w16cid wp14">
   <w:sdt>
     <w:sdtPr>
       <w:id w:val="676469557"/>
@@ -2493,7 +5128,7 @@
             <w:b/>
             <w:noProof/>
           </w:rPr>
-          <w:t>6</w:t>
+          <w:t>10</w:t>
         </w:r>
         <w:r>
           <w:rPr>
@@ -2527,7 +5162,7 @@
 </file>
 
 <file path=word/footer3.xml><?xml version="1.0" encoding="utf-8"?>
-<w:ftr xmlns:wpc="http://schemas.microsoft.com/office/word/2010/wordprocessingCanvas" xmlns:cx="http://schemas.microsoft.com/office/drawing/2014/chartex" xmlns:cx1="http://schemas.microsoft.com/office/drawing/2015/9/8/chartex" xmlns:mc="http://schemas.openxmlformats.org/markup-compatibility/2006" xmlns:o="urn:schemas-microsoft-com:office:office" xmlns:r="http://schemas.openxmlformats.org/officeDocument/2006/relationships" xmlns:m="http://schemas.openxmlformats.org/officeDocument/2006/math" xmlns:v="urn:schemas-microsoft-com:vml" xmlns:wp14="http://schemas.microsoft.com/office/word/2010/wordprocessingDrawing" xmlns:wp="http://schemas.openxmlformats.org/drawingml/2006/wordprocessingDrawing" xmlns:w10="urn:schemas-microsoft-com:office:word" xmlns:w="http://schemas.openxmlformats.org/wordprocessingml/2006/main" xmlns:w14="http://schemas.microsoft.com/office/word/2010/wordml" xmlns:w15="http://schemas.microsoft.com/office/word/2012/wordml" xmlns:w16se="http://schemas.microsoft.com/office/word/2015/wordml/symex" xmlns:wpg="http://schemas.microsoft.com/office/word/2010/wordprocessingGroup" xmlns:wpi="http://schemas.microsoft.com/office/word/2010/wordprocessingInk" xmlns:wne="http://schemas.microsoft.com/office/word/2006/wordml" xmlns:wps="http://schemas.microsoft.com/office/word/2010/wordprocessingShape" mc:Ignorable="w14 w15 w16se wp14">
+<w:ftr xmlns:wpc="http://schemas.microsoft.com/office/word/2010/wordprocessingCanvas" xmlns:cx="http://schemas.microsoft.com/office/drawing/2014/chartex" xmlns:cx1="http://schemas.microsoft.com/office/drawing/2015/9/8/chartex" xmlns:cx2="http://schemas.microsoft.com/office/drawing/2015/10/21/chartex" xmlns:cx3="http://schemas.microsoft.com/office/drawing/2016/5/9/chartex" xmlns:cx4="http://schemas.microsoft.com/office/drawing/2016/5/10/chartex" xmlns:cx5="http://schemas.microsoft.com/office/drawing/2016/5/11/chartex" xmlns:cx6="http://schemas.microsoft.com/office/drawing/2016/5/12/chartex" xmlns:cx7="http://schemas.microsoft.com/office/drawing/2016/5/13/chartex" xmlns:cx8="http://schemas.microsoft.com/office/drawing/2016/5/14/chartex" xmlns:mc="http://schemas.openxmlformats.org/markup-compatibility/2006" xmlns:aink="http://schemas.microsoft.com/office/drawing/2016/ink" xmlns:am3d="http://schemas.microsoft.com/office/drawing/2017/model3d" xmlns:o="urn:schemas-microsoft-com:office:office" xmlns:r="http://schemas.openxmlformats.org/officeDocument/2006/relationships" xmlns:m="http://schemas.openxmlformats.org/officeDocument/2006/math" xmlns:v="urn:schemas-microsoft-com:vml" xmlns:wp14="http://schemas.microsoft.com/office/word/2010/wordprocessingDrawing" xmlns:wp="http://schemas.openxmlformats.org/drawingml/2006/wordprocessingDrawing" xmlns:w10="urn:schemas-microsoft-com:office:word" xmlns:w="http://schemas.openxmlformats.org/wordprocessingml/2006/main" xmlns:w14="http://schemas.microsoft.com/office/word/2010/wordml" xmlns:w15="http://schemas.microsoft.com/office/word/2012/wordml" xmlns:w16cid="http://schemas.microsoft.com/office/word/2016/wordml/cid" xmlns:w16se="http://schemas.microsoft.com/office/word/2015/wordml/symex" xmlns:wpg="http://schemas.microsoft.com/office/word/2010/wordprocessingGroup" xmlns:wpi="http://schemas.microsoft.com/office/word/2010/wordprocessingInk" xmlns:wne="http://schemas.microsoft.com/office/word/2006/wordml" xmlns:wps="http://schemas.microsoft.com/office/word/2010/wordprocessingShape" mc:Ignorable="w14 w15 w16se w16cid wp14">
   <w:p>
     <w:pPr>
       <w:pStyle w:val="Footer"/>
@@ -2542,7 +5177,7 @@
 </file>
 
 <file path=word/footnotes.xml><?xml version="1.0" encoding="utf-8"?>
-<w:footnotes xmlns:wpc="http://schemas.microsoft.com/office/word/2010/wordprocessingCanvas" xmlns:cx="http://schemas.microsoft.com/office/drawing/2014/chartex" xmlns:cx1="http://schemas.microsoft.com/office/drawing/2015/9/8/chartex" xmlns:mc="http://schemas.openxmlformats.org/markup-compatibility/2006" xmlns:o="urn:schemas-microsoft-com:office:office" xmlns:r="http://schemas.openxmlformats.org/officeDocument/2006/relationships" xmlns:m="http://schemas.openxmlformats.org/officeDocument/2006/math" xmlns:v="urn:schemas-microsoft-com:vml" xmlns:wp14="http://schemas.microsoft.com/office/word/2010/wordprocessingDrawing" xmlns:wp="http://schemas.openxmlformats.org/drawingml/2006/wordprocessingDrawing" xmlns:w10="urn:schemas-microsoft-com:office:word" xmlns:w="http://schemas.openxmlformats.org/wordprocessingml/2006/main" xmlns:w14="http://schemas.microsoft.com/office/word/2010/wordml" xmlns:w15="http://schemas.microsoft.com/office/word/2012/wordml" xmlns:w16se="http://schemas.microsoft.com/office/word/2015/wordml/symex" xmlns:wpg="http://schemas.microsoft.com/office/word/2010/wordprocessingGroup" xmlns:wpi="http://schemas.microsoft.com/office/word/2010/wordprocessingInk" xmlns:wne="http://schemas.microsoft.com/office/word/2006/wordml" xmlns:wps="http://schemas.microsoft.com/office/word/2010/wordprocessingShape" mc:Ignorable="w14 w15 w16se wp14">
+<w:footnotes xmlns:wpc="http://schemas.microsoft.com/office/word/2010/wordprocessingCanvas" xmlns:cx="http://schemas.microsoft.com/office/drawing/2014/chartex" xmlns:cx1="http://schemas.microsoft.com/office/drawing/2015/9/8/chartex" xmlns:cx2="http://schemas.microsoft.com/office/drawing/2015/10/21/chartex" xmlns:cx3="http://schemas.microsoft.com/office/drawing/2016/5/9/chartex" xmlns:cx4="http://schemas.microsoft.com/office/drawing/2016/5/10/chartex" xmlns:cx5="http://schemas.microsoft.com/office/drawing/2016/5/11/chartex" xmlns:cx6="http://schemas.microsoft.com/office/drawing/2016/5/12/chartex" xmlns:cx7="http://schemas.microsoft.com/office/drawing/2016/5/13/chartex" xmlns:cx8="http://schemas.microsoft.com/office/drawing/2016/5/14/chartex" xmlns:mc="http://schemas.openxmlformats.org/markup-compatibility/2006" xmlns:aink="http://schemas.microsoft.com/office/drawing/2016/ink" xmlns:am3d="http://schemas.microsoft.com/office/drawing/2017/model3d" xmlns:o="urn:schemas-microsoft-com:office:office" xmlns:r="http://schemas.openxmlformats.org/officeDocument/2006/relationships" xmlns:m="http://schemas.openxmlformats.org/officeDocument/2006/math" xmlns:v="urn:schemas-microsoft-com:vml" xmlns:wp14="http://schemas.microsoft.com/office/word/2010/wordprocessingDrawing" xmlns:wp="http://schemas.openxmlformats.org/drawingml/2006/wordprocessingDrawing" xmlns:w10="urn:schemas-microsoft-com:office:word" xmlns:w="http://schemas.openxmlformats.org/wordprocessingml/2006/main" xmlns:w14="http://schemas.microsoft.com/office/word/2010/wordml" xmlns:w15="http://schemas.microsoft.com/office/word/2012/wordml" xmlns:w16cid="http://schemas.microsoft.com/office/word/2016/wordml/cid" xmlns:w16se="http://schemas.microsoft.com/office/word/2015/wordml/symex" xmlns:wpg="http://schemas.microsoft.com/office/word/2010/wordprocessingGroup" xmlns:wpi="http://schemas.microsoft.com/office/word/2010/wordprocessingInk" xmlns:wne="http://schemas.microsoft.com/office/word/2006/wordml" xmlns:wps="http://schemas.microsoft.com/office/word/2010/wordprocessingShape" mc:Ignorable="w14 w15 w16se w16cid wp14">
   <w:footnote w:type="separator" w:id="-1">
     <w:p>
       <w:pPr>
@@ -2567,7 +5202,7 @@
 </file>
 
 <file path=word/header1.xml><?xml version="1.0" encoding="utf-8"?>
-<w:hdr xmlns:wpc="http://schemas.microsoft.com/office/word/2010/wordprocessingCanvas" xmlns:cx="http://schemas.microsoft.com/office/drawing/2014/chartex" xmlns:cx1="http://schemas.microsoft.com/office/drawing/2015/9/8/chartex" xmlns:mc="http://schemas.openxmlformats.org/markup-compatibility/2006" xmlns:o="urn:schemas-microsoft-com:office:office" xmlns:r="http://schemas.openxmlformats.org/officeDocument/2006/relationships" xmlns:m="http://schemas.openxmlformats.org/officeDocument/2006/math" xmlns:v="urn:schemas-microsoft-com:vml" xmlns:wp14="http://schemas.microsoft.com/office/word/2010/wordprocessingDrawing" xmlns:wp="http://schemas.openxmlformats.org/drawingml/2006/wordprocessingDrawing" xmlns:w10="urn:schemas-microsoft-com:office:word" xmlns:w="http://schemas.openxmlformats.org/wordprocessingml/2006/main" xmlns:w14="http://schemas.microsoft.com/office/word/2010/wordml" xmlns:w15="http://schemas.microsoft.com/office/word/2012/wordml" xmlns:w16se="http://schemas.microsoft.com/office/word/2015/wordml/symex" xmlns:wpg="http://schemas.microsoft.com/office/word/2010/wordprocessingGroup" xmlns:wpi="http://schemas.microsoft.com/office/word/2010/wordprocessingInk" xmlns:wne="http://schemas.microsoft.com/office/word/2006/wordml" xmlns:wps="http://schemas.microsoft.com/office/word/2010/wordprocessingShape" mc:Ignorable="w14 w15 w16se wp14">
+<w:hdr xmlns:wpc="http://schemas.microsoft.com/office/word/2010/wordprocessingCanvas" xmlns:cx="http://schemas.microsoft.com/office/drawing/2014/chartex" xmlns:cx1="http://schemas.microsoft.com/office/drawing/2015/9/8/chartex" xmlns:cx2="http://schemas.microsoft.com/office/drawing/2015/10/21/chartex" xmlns:cx3="http://schemas.microsoft.com/office/drawing/2016/5/9/chartex" xmlns:cx4="http://schemas.microsoft.com/office/drawing/2016/5/10/chartex" xmlns:cx5="http://schemas.microsoft.com/office/drawing/2016/5/11/chartex" xmlns:cx6="http://schemas.microsoft.com/office/drawing/2016/5/12/chartex" xmlns:cx7="http://schemas.microsoft.com/office/drawing/2016/5/13/chartex" xmlns:cx8="http://schemas.microsoft.com/office/drawing/2016/5/14/chartex" xmlns:mc="http://schemas.openxmlformats.org/markup-compatibility/2006" xmlns:aink="http://schemas.microsoft.com/office/drawing/2016/ink" xmlns:am3d="http://schemas.microsoft.com/office/drawing/2017/model3d" xmlns:o="urn:schemas-microsoft-com:office:office" xmlns:r="http://schemas.openxmlformats.org/officeDocument/2006/relationships" xmlns:m="http://schemas.openxmlformats.org/officeDocument/2006/math" xmlns:v="urn:schemas-microsoft-com:vml" xmlns:wp14="http://schemas.microsoft.com/office/word/2010/wordprocessingDrawing" xmlns:wp="http://schemas.openxmlformats.org/drawingml/2006/wordprocessingDrawing" xmlns:w10="urn:schemas-microsoft-com:office:word" xmlns:w="http://schemas.openxmlformats.org/wordprocessingml/2006/main" xmlns:w14="http://schemas.microsoft.com/office/word/2010/wordml" xmlns:w15="http://schemas.microsoft.com/office/word/2012/wordml" xmlns:w16cid="http://schemas.microsoft.com/office/word/2016/wordml/cid" xmlns:w16se="http://schemas.microsoft.com/office/word/2015/wordml/symex" xmlns:wpg="http://schemas.microsoft.com/office/word/2010/wordprocessingGroup" xmlns:wpi="http://schemas.microsoft.com/office/word/2010/wordprocessingInk" xmlns:wne="http://schemas.microsoft.com/office/word/2006/wordml" xmlns:wps="http://schemas.microsoft.com/office/word/2010/wordprocessingShape" mc:Ignorable="w14 w15 w16se w16cid wp14">
   <w:p>
     <w:pPr>
       <w:pStyle w:val="Header"/>
@@ -2593,7 +5228,7 @@
 </file>
 
 <file path=word/header2.xml><?xml version="1.0" encoding="utf-8"?>
-<w:hdr xmlns:wpc="http://schemas.microsoft.com/office/word/2010/wordprocessingCanvas" xmlns:cx="http://schemas.microsoft.com/office/drawing/2014/chartex" xmlns:cx1="http://schemas.microsoft.com/office/drawing/2015/9/8/chartex" xmlns:mc="http://schemas.openxmlformats.org/markup-compatibility/2006" xmlns:o="urn:schemas-microsoft-com:office:office" xmlns:r="http://schemas.openxmlformats.org/officeDocument/2006/relationships" xmlns:m="http://schemas.openxmlformats.org/officeDocument/2006/math" xmlns:v="urn:schemas-microsoft-com:vml" xmlns:wp14="http://schemas.microsoft.com/office/word/2010/wordprocessingDrawing" xmlns:wp="http://schemas.openxmlformats.org/drawingml/2006/wordprocessingDrawing" xmlns:w10="urn:schemas-microsoft-com:office:word" xmlns:w="http://schemas.openxmlformats.org/wordprocessingml/2006/main" xmlns:w14="http://schemas.microsoft.com/office/word/2010/wordml" xmlns:w15="http://schemas.microsoft.com/office/word/2012/wordml" xmlns:w16se="http://schemas.microsoft.com/office/word/2015/wordml/symex" xmlns:wpg="http://schemas.microsoft.com/office/word/2010/wordprocessingGroup" xmlns:wpi="http://schemas.microsoft.com/office/word/2010/wordprocessingInk" xmlns:wne="http://schemas.microsoft.com/office/word/2006/wordml" xmlns:wps="http://schemas.microsoft.com/office/word/2010/wordprocessingShape" mc:Ignorable="w14 w15 w16se wp14">
+<w:hdr xmlns:wpc="http://schemas.microsoft.com/office/word/2010/wordprocessingCanvas" xmlns:cx="http://schemas.microsoft.com/office/drawing/2014/chartex" xmlns:cx1="http://schemas.microsoft.com/office/drawing/2015/9/8/chartex" xmlns:cx2="http://schemas.microsoft.com/office/drawing/2015/10/21/chartex" xmlns:cx3="http://schemas.microsoft.com/office/drawing/2016/5/9/chartex" xmlns:cx4="http://schemas.microsoft.com/office/drawing/2016/5/10/chartex" xmlns:cx5="http://schemas.microsoft.com/office/drawing/2016/5/11/chartex" xmlns:cx6="http://schemas.microsoft.com/office/drawing/2016/5/12/chartex" xmlns:cx7="http://schemas.microsoft.com/office/drawing/2016/5/13/chartex" xmlns:cx8="http://schemas.microsoft.com/office/drawing/2016/5/14/chartex" xmlns:mc="http://schemas.openxmlformats.org/markup-compatibility/2006" xmlns:aink="http://schemas.microsoft.com/office/drawing/2016/ink" xmlns:am3d="http://schemas.microsoft.com/office/drawing/2017/model3d" xmlns:o="urn:schemas-microsoft-com:office:office" xmlns:r="http://schemas.openxmlformats.org/officeDocument/2006/relationships" xmlns:m="http://schemas.openxmlformats.org/officeDocument/2006/math" xmlns:v="urn:schemas-microsoft-com:vml" xmlns:wp14="http://schemas.microsoft.com/office/word/2010/wordprocessingDrawing" xmlns:wp="http://schemas.openxmlformats.org/drawingml/2006/wordprocessingDrawing" xmlns:w10="urn:schemas-microsoft-com:office:word" xmlns:w="http://schemas.openxmlformats.org/wordprocessingml/2006/main" xmlns:w14="http://schemas.microsoft.com/office/word/2010/wordml" xmlns:w15="http://schemas.microsoft.com/office/word/2012/wordml" xmlns:w16cid="http://schemas.microsoft.com/office/word/2016/wordml/cid" xmlns:w16se="http://schemas.microsoft.com/office/word/2015/wordml/symex" xmlns:wpg="http://schemas.microsoft.com/office/word/2010/wordprocessingGroup" xmlns:wpi="http://schemas.microsoft.com/office/word/2010/wordprocessingInk" xmlns:wne="http://schemas.microsoft.com/office/word/2006/wordml" xmlns:wps="http://schemas.microsoft.com/office/word/2010/wordprocessingShape" mc:Ignorable="w14 w15 w16se w16cid wp14">
   <w:p>
     <w:pPr>
       <w:pStyle w:val="Header"/>
@@ -2629,7 +5264,7 @@
 </file>
 
 <file path=word/numbering.xml><?xml version="1.0" encoding="utf-8"?>
-<w:numbering xmlns:wpc="http://schemas.microsoft.com/office/word/2010/wordprocessingCanvas" xmlns:cx="http://schemas.microsoft.com/office/drawing/2014/chartex" xmlns:cx1="http://schemas.microsoft.com/office/drawing/2015/9/8/chartex" xmlns:mc="http://schemas.openxmlformats.org/markup-compatibility/2006" xmlns:o="urn:schemas-microsoft-com:office:office" xmlns:r="http://schemas.openxmlformats.org/officeDocument/2006/relationships" xmlns:m="http://schemas.openxmlformats.org/officeDocument/2006/math" xmlns:v="urn:schemas-microsoft-com:vml" xmlns:wp14="http://schemas.microsoft.com/office/word/2010/wordprocessingDrawing" xmlns:wp="http://schemas.openxmlformats.org/drawingml/2006/wordprocessingDrawing" xmlns:w10="urn:schemas-microsoft-com:office:word" xmlns:w="http://schemas.openxmlformats.org/wordprocessingml/2006/main" xmlns:w14="http://schemas.microsoft.com/office/word/2010/wordml" xmlns:w15="http://schemas.microsoft.com/office/word/2012/wordml" xmlns:w16se="http://schemas.microsoft.com/office/word/2015/wordml/symex" xmlns:wpg="http://schemas.microsoft.com/office/word/2010/wordprocessingGroup" xmlns:wpi="http://schemas.microsoft.com/office/word/2010/wordprocessingInk" xmlns:wne="http://schemas.microsoft.com/office/word/2006/wordml" xmlns:wps="http://schemas.microsoft.com/office/word/2010/wordprocessingShape" mc:Ignorable="w14 w15 w16se wp14">
+<w:numbering xmlns:wpc="http://schemas.microsoft.com/office/word/2010/wordprocessingCanvas" xmlns:cx="http://schemas.microsoft.com/office/drawing/2014/chartex" xmlns:cx1="http://schemas.microsoft.com/office/drawing/2015/9/8/chartex" xmlns:cx2="http://schemas.microsoft.com/office/drawing/2015/10/21/chartex" xmlns:cx3="http://schemas.microsoft.com/office/drawing/2016/5/9/chartex" xmlns:cx4="http://schemas.microsoft.com/office/drawing/2016/5/10/chartex" xmlns:cx5="http://schemas.microsoft.com/office/drawing/2016/5/11/chartex" xmlns:cx6="http://schemas.microsoft.com/office/drawing/2016/5/12/chartex" xmlns:cx7="http://schemas.microsoft.com/office/drawing/2016/5/13/chartex" xmlns:cx8="http://schemas.microsoft.com/office/drawing/2016/5/14/chartex" xmlns:mc="http://schemas.openxmlformats.org/markup-compatibility/2006" xmlns:aink="http://schemas.microsoft.com/office/drawing/2016/ink" xmlns:am3d="http://schemas.microsoft.com/office/drawing/2017/model3d" xmlns:o="urn:schemas-microsoft-com:office:office" xmlns:r="http://schemas.openxmlformats.org/officeDocument/2006/relationships" xmlns:m="http://schemas.openxmlformats.org/officeDocument/2006/math" xmlns:v="urn:schemas-microsoft-com:vml" xmlns:wp14="http://schemas.microsoft.com/office/word/2010/wordprocessingDrawing" xmlns:wp="http://schemas.openxmlformats.org/drawingml/2006/wordprocessingDrawing" xmlns:w10="urn:schemas-microsoft-com:office:word" xmlns:w="http://schemas.openxmlformats.org/wordprocessingml/2006/main" xmlns:w14="http://schemas.microsoft.com/office/word/2010/wordml" xmlns:w15="http://schemas.microsoft.com/office/word/2012/wordml" xmlns:w16cid="http://schemas.microsoft.com/office/word/2016/wordml/cid" xmlns:w16se="http://schemas.microsoft.com/office/word/2015/wordml/symex" xmlns:wpg="http://schemas.microsoft.com/office/word/2010/wordprocessingGroup" xmlns:wpi="http://schemas.microsoft.com/office/word/2010/wordprocessingInk" xmlns:wne="http://schemas.microsoft.com/office/word/2006/wordml" xmlns:wps="http://schemas.microsoft.com/office/word/2010/wordprocessingShape" mc:Ignorable="w14 w15 w16se w16cid wp14">
   <w:abstractNum w:abstractNumId="0" w15:restartNumberingAfterBreak="0">
     <w:nsid w:val="01DF005C"/>
     <w:multiLevelType w:val="hybridMultilevel"/>
@@ -8330,7 +10965,7 @@
 </file>
 
 <file path=word/styles.xml><?xml version="1.0" encoding="utf-8"?>
-<w:styles xmlns:mc="http://schemas.openxmlformats.org/markup-compatibility/2006" xmlns:r="http://schemas.openxmlformats.org/officeDocument/2006/relationships" xmlns:w="http://schemas.openxmlformats.org/wordprocessingml/2006/main" xmlns:w14="http://schemas.microsoft.com/office/word/2010/wordml" xmlns:w15="http://schemas.microsoft.com/office/word/2012/wordml" xmlns:w16se="http://schemas.microsoft.com/office/word/2015/wordml/symex" mc:Ignorable="w14 w15 w16se">
+<w:styles xmlns:mc="http://schemas.openxmlformats.org/markup-compatibility/2006" xmlns:r="http://schemas.openxmlformats.org/officeDocument/2006/relationships" xmlns:w="http://schemas.openxmlformats.org/wordprocessingml/2006/main" xmlns:w14="http://schemas.microsoft.com/office/word/2010/wordml" xmlns:w15="http://schemas.microsoft.com/office/word/2012/wordml" xmlns:w16cid="http://schemas.microsoft.com/office/word/2016/wordml/cid" xmlns:w16se="http://schemas.microsoft.com/office/word/2015/wordml/symex" mc:Ignorable="w14 w15 w16se w16cid">
   <w:docDefaults>
     <w:rPrDefault>
       <w:rPr>
@@ -8346,8 +10981,8 @@
       </w:pPr>
     </w:pPrDefault>
   </w:docDefaults>
-  <w:latentStyles w:defLockedState="0" w:defUIPriority="99" w:defSemiHidden="0" w:defUnhideWhenUsed="0" w:defQFormat="0" w:count="371">
-    <w:lsdException w:name="Normal" w:uiPriority="0" w:qFormat="1"/>
+  <w:latentStyles w:defLockedState="0" w:defUIPriority="99" w:defSemiHidden="0" w:defUnhideWhenUsed="0" w:defQFormat="0" w:count="375">
+    <w:lsdException w:name="Normal" w:uiPriority="0"/>
     <w:lsdException w:name="heading 1" w:uiPriority="0" w:qFormat="1"/>
     <w:lsdException w:name="heading 2" w:semiHidden="1" w:uiPriority="9" w:unhideWhenUsed="1" w:qFormat="1"/>
     <w:lsdException w:name="heading 3" w:semiHidden="1" w:uiPriority="9" w:unhideWhenUsed="1" w:qFormat="1"/>
@@ -8504,7 +11139,7 @@
     <w:lsdException w:name="Table Grid" w:uiPriority="59"/>
     <w:lsdException w:name="Table Theme" w:semiHidden="1" w:unhideWhenUsed="1"/>
     <w:lsdException w:name="Placeholder Text" w:semiHidden="1"/>
-    <w:lsdException w:name="No Spacing" w:uiPriority="1" w:qFormat="1"/>
+    <w:lsdException w:name="No Spacing" w:uiPriority="1"/>
     <w:lsdException w:name="Light Shading" w:uiPriority="60"/>
     <w:lsdException w:name="Light List" w:uiPriority="61"/>
     <w:lsdException w:name="Light Grid" w:uiPriority="62"/>
@@ -8718,10 +11353,13 @@
     <w:lsdException w:name="List Table 5 Dark Accent 6" w:uiPriority="50"/>
     <w:lsdException w:name="List Table 6 Colorful Accent 6" w:uiPriority="51"/>
     <w:lsdException w:name="List Table 7 Colorful Accent 6" w:uiPriority="52"/>
+    <w:lsdException w:name="Mention" w:semiHidden="1" w:unhideWhenUsed="1"/>
+    <w:lsdException w:name="Smart Hyperlink" w:semiHidden="1" w:unhideWhenUsed="1"/>
+    <w:lsdException w:name="Hashtag" w:semiHidden="1" w:unhideWhenUsed="1"/>
+    <w:lsdException w:name="Unresolved Mention" w:semiHidden="1" w:unhideWhenUsed="1"/>
   </w:latentStyles>
   <w:style w:type="paragraph" w:default="1" w:styleId="Normal">
     <w:name w:val="Normal"/>
-    <w:qFormat/>
   </w:style>
   <w:style w:type="paragraph" w:styleId="Heading1">
     <w:name w:val="heading 1"/>
@@ -8773,19 +11411,17 @@
     <w:next w:val="Normal"/>
     <w:link w:val="Heading3Char"/>
     <w:uiPriority w:val="9"/>
-    <w:semiHidden/>
     <w:unhideWhenUsed/>
     <w:qFormat/>
-    <w:rsid w:val="004E136B"/>
+    <w:rsid w:val="001D6DC3"/>
     <w:pPr>
       <w:keepNext/>
       <w:keepLines/>
-      <w:spacing w:before="40" w:after="0"/>
+      <w:spacing w:before="160" w:after="120"/>
       <w:outlineLvl w:val="2"/>
     </w:pPr>
     <w:rPr>
-      <w:rFonts w:asciiTheme="majorHAnsi" w:eastAsiaTheme="majorEastAsia" w:hAnsiTheme="majorHAnsi" w:cstheme="majorBidi"/>
-      <w:color w:val="243F60" w:themeColor="accent1" w:themeShade="7F"/>
+      <w:rFonts w:ascii="Cambria" w:eastAsia="Cambria" w:hAnsi="Cambria" w:cs="Cambria"/>
       <w:sz w:val="24"/>
       <w:szCs w:val="24"/>
     </w:rPr>
@@ -8845,7 +11481,6 @@
     <w:name w:val="No Spacing"/>
     <w:link w:val="NoSpacingChar"/>
     <w:uiPriority w:val="1"/>
-    <w:qFormat/>
     <w:rsid w:val="00CC7C8F"/>
     <w:pPr>
       <w:spacing w:after="0" w:line="240" w:lineRule="auto"/>
@@ -9212,8 +11847,8 @@
       <w:szCs w:val="26"/>
     </w:rPr>
   </w:style>
-  <w:style w:type="character" w:customStyle="1" w:styleId="UnresolvedMention">
-    <w:name w:val="Unresolved Mention"/>
+  <w:style w:type="character" w:customStyle="1" w:styleId="UnresolvedMention1">
+    <w:name w:val="Unresolved Mention1"/>
     <w:basedOn w:val="DefaultParagraphFont"/>
     <w:uiPriority w:val="99"/>
     <w:semiHidden/>
@@ -9229,11 +11864,9 @@
     <w:basedOn w:val="DefaultParagraphFont"/>
     <w:link w:val="Heading3"/>
     <w:uiPriority w:val="9"/>
-    <w:semiHidden/>
-    <w:rsid w:val="004E136B"/>
+    <w:rsid w:val="001D6DC3"/>
     <w:rPr>
-      <w:rFonts w:asciiTheme="majorHAnsi" w:eastAsiaTheme="majorEastAsia" w:hAnsiTheme="majorHAnsi" w:cstheme="majorBidi"/>
-      <w:color w:val="243F60" w:themeColor="accent1" w:themeShade="7F"/>
+      <w:rFonts w:ascii="Cambria" w:eastAsia="Cambria" w:hAnsi="Cambria" w:cs="Cambria"/>
       <w:sz w:val="24"/>
       <w:szCs w:val="24"/>
     </w:rPr>
@@ -9301,6 +11934,82 @@
       <w:szCs w:val="20"/>
       <w:lang w:eastAsia="en-US"/>
     </w:rPr>
+  </w:style>
+  <w:style w:type="table" w:styleId="GridTable4-Accent3">
+    <w:name w:val="Grid Table 4 Accent 3"/>
+    <w:basedOn w:val="TableNormal"/>
+    <w:uiPriority w:val="49"/>
+    <w:rsid w:val="00272356"/>
+    <w:pPr>
+      <w:spacing w:after="0" w:line="240" w:lineRule="auto"/>
+    </w:pPr>
+    <w:tblPr>
+      <w:tblStyleRowBandSize w:val="1"/>
+      <w:tblStyleColBandSize w:val="1"/>
+      <w:tblBorders>
+        <w:top w:val="single" w:sz="4" w:space="0" w:color="C2D69B" w:themeColor="accent3" w:themeTint="99"/>
+        <w:left w:val="single" w:sz="4" w:space="0" w:color="C2D69B" w:themeColor="accent3" w:themeTint="99"/>
+        <w:bottom w:val="single" w:sz="4" w:space="0" w:color="C2D69B" w:themeColor="accent3" w:themeTint="99"/>
+        <w:right w:val="single" w:sz="4" w:space="0" w:color="C2D69B" w:themeColor="accent3" w:themeTint="99"/>
+        <w:insideH w:val="single" w:sz="4" w:space="0" w:color="C2D69B" w:themeColor="accent3" w:themeTint="99"/>
+        <w:insideV w:val="single" w:sz="4" w:space="0" w:color="C2D69B" w:themeColor="accent3" w:themeTint="99"/>
+      </w:tblBorders>
+    </w:tblPr>
+    <w:tblStylePr w:type="firstRow">
+      <w:rPr>
+        <w:b/>
+        <w:bCs/>
+        <w:color w:val="FFFFFF" w:themeColor="background1"/>
+      </w:rPr>
+      <w:tblPr/>
+      <w:tcPr>
+        <w:tcBorders>
+          <w:top w:val="single" w:sz="4" w:space="0" w:color="9BBB59" w:themeColor="accent3"/>
+          <w:left w:val="single" w:sz="4" w:space="0" w:color="9BBB59" w:themeColor="accent3"/>
+          <w:bottom w:val="single" w:sz="4" w:space="0" w:color="9BBB59" w:themeColor="accent3"/>
+          <w:right w:val="single" w:sz="4" w:space="0" w:color="9BBB59" w:themeColor="accent3"/>
+          <w:insideH w:val="nil"/>
+          <w:insideV w:val="nil"/>
+        </w:tcBorders>
+        <w:shd w:val="clear" w:color="auto" w:fill="9BBB59" w:themeFill="accent3"/>
+      </w:tcPr>
+    </w:tblStylePr>
+    <w:tblStylePr w:type="lastRow">
+      <w:rPr>
+        <w:b/>
+        <w:bCs/>
+      </w:rPr>
+      <w:tblPr/>
+      <w:tcPr>
+        <w:tcBorders>
+          <w:top w:val="double" w:sz="4" w:space="0" w:color="9BBB59" w:themeColor="accent3"/>
+        </w:tcBorders>
+      </w:tcPr>
+    </w:tblStylePr>
+    <w:tblStylePr w:type="firstCol">
+      <w:rPr>
+        <w:b/>
+        <w:bCs/>
+      </w:rPr>
+    </w:tblStylePr>
+    <w:tblStylePr w:type="lastCol">
+      <w:rPr>
+        <w:b/>
+        <w:bCs/>
+      </w:rPr>
+    </w:tblStylePr>
+    <w:tblStylePr w:type="band1Vert">
+      <w:tblPr/>
+      <w:tcPr>
+        <w:shd w:val="clear" w:color="auto" w:fill="EAF1DD" w:themeFill="accent3" w:themeFillTint="33"/>
+      </w:tcPr>
+    </w:tblStylePr>
+    <w:tblStylePr w:type="band1Horz">
+      <w:tblPr/>
+      <w:tcPr>
+        <w:shd w:val="clear" w:color="auto" w:fill="EAF1DD" w:themeFill="accent3" w:themeFillTint="33"/>
+      </w:tcPr>
+    </w:tblStylePr>
   </w:style>
 </w:styles>
 </file>
@@ -9612,7 +12321,7 @@
 </file>
 
 <file path=customXml/itemProps2.xml><?xml version="1.0" encoding="utf-8"?>
-<ds:datastoreItem xmlns:ds="http://schemas.openxmlformats.org/officeDocument/2006/customXml" ds:itemID="{F6D74EC2-37D3-45C7-879A-10F9FAF246AA}">
+<ds:datastoreItem xmlns:ds="http://schemas.openxmlformats.org/officeDocument/2006/customXml" ds:itemID="{BE6C3F77-FFE0-4F46-A765-4E40AE42C340}">
   <ds:schemaRefs>
     <ds:schemaRef ds:uri="http://schemas.openxmlformats.org/officeDocument/2006/bibliography"/>
   </ds:schemaRefs>

</xml_diff>

<commit_message>
Update to Procedures in phases
</commit_message>
<xml_diff>
--- a/Project Report.docx
+++ b/Project Report.docx
@@ -5275,13 +5275,7 @@
               <w:rPr>
                 <w:lang w:val="en-US"/>
               </w:rPr>
-              <w:t>L</w:t>
-            </w:r>
-            <w:r>
-              <w:rPr>
-                <w:lang w:val="en-US"/>
-              </w:rPr>
-              <w:t>PT</w:t>
+              <w:t>LPT</w:t>
             </w:r>
           </w:p>
         </w:tc>
@@ -5335,25 +5329,7 @@
               <w:rPr>
                 <w:lang w:val="en-US"/>
               </w:rPr>
-              <w:t>200</w:t>
-            </w:r>
-            <w:r>
-              <w:rPr>
-                <w:lang w:val="en-US"/>
-              </w:rPr>
-              <w:t>0-</w:t>
-            </w:r>
-            <w:r>
-              <w:rPr>
-                <w:lang w:val="en-US"/>
-              </w:rPr>
-              <w:t>2</w:t>
-            </w:r>
-            <w:r>
-              <w:rPr>
-                <w:lang w:val="en-US"/>
-              </w:rPr>
-              <w:t>999</w:t>
+              <w:t>2000-2999</w:t>
             </w:r>
           </w:p>
         </w:tc>
@@ -5376,13 +5352,7 @@
               <w:rPr>
                 <w:lang w:val="en-US"/>
               </w:rPr>
-              <w:t>F</w:t>
-            </w:r>
-            <w:r>
-              <w:rPr>
-                <w:lang w:val="en-US"/>
-              </w:rPr>
-              <w:t>PT</w:t>
+              <w:t>FPT</w:t>
             </w:r>
           </w:p>
         </w:tc>
@@ -5400,13 +5370,7 @@
               <w:rPr>
                 <w:lang w:val="en-US"/>
               </w:rPr>
-              <w:t>3</w:t>
-            </w:r>
-            <w:r>
-              <w:rPr>
-                <w:lang w:val="en-US"/>
-              </w:rPr>
-              <w:t>000</w:t>
+              <w:t>3000</w:t>
             </w:r>
           </w:p>
         </w:tc>
@@ -5442,25 +5406,7 @@
               <w:rPr>
                 <w:lang w:val="en-US"/>
               </w:rPr>
-              <w:t>3</w:t>
-            </w:r>
-            <w:r>
-              <w:rPr>
-                <w:lang w:val="en-US"/>
-              </w:rPr>
-              <w:t>000-</w:t>
-            </w:r>
-            <w:r>
-              <w:rPr>
-                <w:lang w:val="en-US"/>
-              </w:rPr>
-              <w:t>3</w:t>
-            </w:r>
-            <w:r>
-              <w:rPr>
-                <w:lang w:val="en-US"/>
-              </w:rPr>
-              <w:t>999</w:t>
+              <w:t>3000-3999</w:t>
             </w:r>
           </w:p>
         </w:tc>
@@ -5484,25 +5430,7 @@
         <w:rPr>
           <w:lang w:val="en-US"/>
         </w:rPr>
-        <w:t>2.</w:t>
-      </w:r>
-      <w:r>
-        <w:rPr>
-          <w:lang w:val="en-US"/>
-        </w:rPr>
-        <w:t>2</w:t>
-      </w:r>
-      <w:r>
-        <w:rPr>
-          <w:lang w:val="en-US"/>
-        </w:rPr>
-        <w:t xml:space="preserve"> Section </w:t>
-      </w:r>
-      <w:r>
-        <w:rPr>
-          <w:lang w:val="en-US"/>
-        </w:rPr>
-        <w:t>B</w:t>
+        <w:t>2.2 Section B</w:t>
       </w:r>
     </w:p>
     <w:p>
@@ -5606,6 +5534,21 @@
                 <w:lang w:val="en-US"/>
               </w:rPr>
             </w:pPr>
+            <w:proofErr w:type="spellStart"/>
+            <w:r>
+              <w:rPr>
+                <w:lang w:val="en-US"/>
+              </w:rPr>
+              <w:t>Schedule_Phase</w:t>
+            </w:r>
+            <w:proofErr w:type="spellEnd"/>
+          </w:p>
+          <w:p>
+            <w:pPr>
+              <w:rPr>
+                <w:lang w:val="en-US"/>
+              </w:rPr>
+            </w:pPr>
             <w:r>
               <w:rPr>
                 <w:lang w:val="en-US"/>
@@ -5663,6 +5606,18 @@
                 <w:lang w:val="en-US"/>
               </w:rPr>
             </w:pPr>
+            <w:r>
+              <w:rPr>
+                <w:lang w:val="en-US"/>
+              </w:rPr>
+              <w:t>S</w:t>
+            </w:r>
+            <w:r>
+              <w:rPr>
+                <w:lang w:val="en-US"/>
+              </w:rPr>
+              <w:t>PT</w:t>
+            </w:r>
           </w:p>
         </w:tc>
         <w:tc>
@@ -5675,6 +5630,304 @@
                 <w:lang w:val="en-US"/>
               </w:rPr>
             </w:pPr>
+            <w:proofErr w:type="spellStart"/>
+            <w:r>
+              <w:rPr>
+                <w:lang w:val="en-US"/>
+              </w:rPr>
+              <w:t>Initialise</w:t>
+            </w:r>
+            <w:proofErr w:type="spellEnd"/>
+          </w:p>
+          <w:p>
+            <w:pPr>
+              <w:rPr>
+                <w:lang w:val="en-US"/>
+              </w:rPr>
+            </w:pPr>
+            <w:proofErr w:type="spellStart"/>
+            <w:r>
+              <w:rPr>
+                <w:lang w:val="en-US"/>
+              </w:rPr>
+              <w:t>Schedule_Phase</w:t>
+            </w:r>
+            <w:proofErr w:type="spellEnd"/>
+          </w:p>
+          <w:p>
+            <w:pPr>
+              <w:rPr>
+                <w:lang w:val="en-US"/>
+              </w:rPr>
+            </w:pPr>
+            <w:r>
+              <w:rPr>
+                <w:lang w:val="en-US"/>
+              </w:rPr>
+              <w:t>Run</w:t>
+            </w:r>
+          </w:p>
+          <w:p>
+            <w:pPr>
+              <w:rPr>
+                <w:lang w:val="en-US"/>
+              </w:rPr>
+            </w:pPr>
+            <w:proofErr w:type="spellStart"/>
+            <w:r>
+              <w:rPr>
+                <w:lang w:val="en-US"/>
+              </w:rPr>
+              <w:t>Execute_Light</w:t>
+            </w:r>
+            <w:proofErr w:type="spellEnd"/>
+          </w:p>
+          <w:p>
+            <w:pPr>
+              <w:rPr>
+                <w:lang w:val="en-US"/>
+              </w:rPr>
+            </w:pPr>
+            <w:proofErr w:type="spellStart"/>
+            <w:r>
+              <w:rPr>
+                <w:lang w:val="en-US"/>
+              </w:rPr>
+              <w:t>Temperature_Validation</w:t>
+            </w:r>
+            <w:proofErr w:type="spellEnd"/>
+          </w:p>
+          <w:p>
+            <w:pPr>
+              <w:rPr>
+                <w:lang w:val="en-US"/>
+              </w:rPr>
+            </w:pPr>
+          </w:p>
+        </w:tc>
+      </w:tr>
+      <w:tr>
+        <w:tc>
+          <w:tcPr>
+            <w:tcW w:w="2263" w:type="dxa"/>
+          </w:tcPr>
+          <w:p>
+            <w:pPr>
+              <w:rPr>
+                <w:lang w:val="en-US"/>
+              </w:rPr>
+            </w:pPr>
+            <w:r>
+              <w:rPr>
+                <w:lang w:val="en-US"/>
+              </w:rPr>
+              <w:t>L</w:t>
+            </w:r>
+            <w:r>
+              <w:rPr>
+                <w:lang w:val="en-US"/>
+              </w:rPr>
+              <w:t>PT</w:t>
+            </w:r>
+          </w:p>
+        </w:tc>
+        <w:tc>
+          <w:tcPr>
+            <w:tcW w:w="6753" w:type="dxa"/>
+          </w:tcPr>
+          <w:p>
+            <w:pPr>
+              <w:rPr>
+                <w:lang w:val="en-US"/>
+              </w:rPr>
+            </w:pPr>
+            <w:proofErr w:type="spellStart"/>
+            <w:r>
+              <w:rPr>
+                <w:lang w:val="en-US"/>
+              </w:rPr>
+              <w:t>Initialise</w:t>
+            </w:r>
+            <w:proofErr w:type="spellEnd"/>
+          </w:p>
+          <w:p>
+            <w:pPr>
+              <w:rPr>
+                <w:lang w:val="en-US"/>
+              </w:rPr>
+            </w:pPr>
+            <w:proofErr w:type="spellStart"/>
+            <w:r>
+              <w:rPr>
+                <w:lang w:val="en-US"/>
+              </w:rPr>
+              <w:t>Schedule_Phase</w:t>
+            </w:r>
+            <w:bookmarkStart w:id="44" w:name="_GoBack"/>
+            <w:bookmarkEnd w:id="44"/>
+            <w:proofErr w:type="spellEnd"/>
+          </w:p>
+          <w:p>
+            <w:pPr>
+              <w:rPr>
+                <w:lang w:val="en-US"/>
+              </w:rPr>
+            </w:pPr>
+            <w:r>
+              <w:rPr>
+                <w:lang w:val="en-US"/>
+              </w:rPr>
+              <w:t>Run</w:t>
+            </w:r>
+          </w:p>
+          <w:p>
+            <w:pPr>
+              <w:rPr>
+                <w:lang w:val="en-US"/>
+              </w:rPr>
+            </w:pPr>
+            <w:proofErr w:type="spellStart"/>
+            <w:r>
+              <w:rPr>
+                <w:lang w:val="en-US"/>
+              </w:rPr>
+              <w:t>Execute_Light</w:t>
+            </w:r>
+            <w:proofErr w:type="spellEnd"/>
+          </w:p>
+          <w:p>
+            <w:pPr>
+              <w:rPr>
+                <w:lang w:val="en-US"/>
+              </w:rPr>
+            </w:pPr>
+            <w:proofErr w:type="spellStart"/>
+            <w:r>
+              <w:rPr>
+                <w:lang w:val="en-US"/>
+              </w:rPr>
+              <w:t>Temperature_Validation</w:t>
+            </w:r>
+            <w:proofErr w:type="spellEnd"/>
+          </w:p>
+          <w:p>
+            <w:pPr>
+              <w:rPr>
+                <w:lang w:val="en-US"/>
+              </w:rPr>
+            </w:pPr>
+          </w:p>
+        </w:tc>
+      </w:tr>
+      <w:tr>
+        <w:tc>
+          <w:tcPr>
+            <w:tcW w:w="2263" w:type="dxa"/>
+          </w:tcPr>
+          <w:p>
+            <w:pPr>
+              <w:rPr>
+                <w:lang w:val="en-US"/>
+              </w:rPr>
+            </w:pPr>
+            <w:r>
+              <w:rPr>
+                <w:lang w:val="en-US"/>
+              </w:rPr>
+              <w:t>F</w:t>
+            </w:r>
+            <w:r>
+              <w:rPr>
+                <w:lang w:val="en-US"/>
+              </w:rPr>
+              <w:t>PT</w:t>
+            </w:r>
+          </w:p>
+        </w:tc>
+        <w:tc>
+          <w:tcPr>
+            <w:tcW w:w="6753" w:type="dxa"/>
+          </w:tcPr>
+          <w:p>
+            <w:pPr>
+              <w:rPr>
+                <w:lang w:val="en-US"/>
+              </w:rPr>
+            </w:pPr>
+            <w:proofErr w:type="spellStart"/>
+            <w:r>
+              <w:rPr>
+                <w:lang w:val="en-US"/>
+              </w:rPr>
+              <w:t>Initialise</w:t>
+            </w:r>
+            <w:proofErr w:type="spellEnd"/>
+          </w:p>
+          <w:p>
+            <w:pPr>
+              <w:rPr>
+                <w:lang w:val="en-US"/>
+              </w:rPr>
+            </w:pPr>
+            <w:proofErr w:type="spellStart"/>
+            <w:r>
+              <w:rPr>
+                <w:lang w:val="en-US"/>
+              </w:rPr>
+              <w:lastRenderedPageBreak/>
+              <w:t>Schedule_Phase</w:t>
+            </w:r>
+            <w:proofErr w:type="spellEnd"/>
+          </w:p>
+          <w:p>
+            <w:pPr>
+              <w:rPr>
+                <w:lang w:val="en-US"/>
+              </w:rPr>
+            </w:pPr>
+            <w:r>
+              <w:rPr>
+                <w:lang w:val="en-US"/>
+              </w:rPr>
+              <w:t>Run</w:t>
+            </w:r>
+          </w:p>
+          <w:p>
+            <w:pPr>
+              <w:rPr>
+                <w:lang w:val="en-US"/>
+              </w:rPr>
+            </w:pPr>
+            <w:proofErr w:type="spellStart"/>
+            <w:r>
+              <w:rPr>
+                <w:lang w:val="en-US"/>
+              </w:rPr>
+              <w:t>Execute_Light</w:t>
+            </w:r>
+            <w:proofErr w:type="spellEnd"/>
+          </w:p>
+          <w:p>
+            <w:pPr>
+              <w:rPr>
+                <w:lang w:val="en-US"/>
+              </w:rPr>
+            </w:pPr>
+            <w:proofErr w:type="spellStart"/>
+            <w:r>
+              <w:rPr>
+                <w:lang w:val="en-US"/>
+              </w:rPr>
+              <w:t>Temperature_Validation</w:t>
+            </w:r>
+            <w:proofErr w:type="spellEnd"/>
+          </w:p>
+          <w:p>
+            <w:pPr>
+              <w:rPr>
+                <w:lang w:val="en-US"/>
+              </w:rPr>
+            </w:pPr>
           </w:p>
         </w:tc>
       </w:tr>
@@ -5685,8 +5938,6 @@
           <w:lang w:val="en-US"/>
         </w:rPr>
       </w:pPr>
-      <w:bookmarkStart w:id="44" w:name="_GoBack"/>
-      <w:bookmarkEnd w:id="44"/>
     </w:p>
     <w:sectPr>
       <w:headerReference w:type="even" r:id="rId12"/>
@@ -13055,7 +13306,7 @@
 </file>
 
 <file path=customXml/itemProps2.xml><?xml version="1.0" encoding="utf-8"?>
-<ds:datastoreItem xmlns:ds="http://schemas.openxmlformats.org/officeDocument/2006/customXml" ds:itemID="{8402678F-7E0C-40CD-921D-71EAB19219E2}">
+<ds:datastoreItem xmlns:ds="http://schemas.openxmlformats.org/officeDocument/2006/customXml" ds:itemID="{C367E075-D8AD-44C7-8F0C-B3D94BC1A9C0}">
   <ds:schemaRefs>
     <ds:schemaRef ds:uri="http://schemas.openxmlformats.org/officeDocument/2006/bibliography"/>
   </ds:schemaRefs>

</xml_diff>